<commit_message>
Changeing Documents, Antrag Neu
</commit_message>
<xml_diff>
--- a/documents/projectmanagement/Protokolle/Statusbericht/4_Projektstatusbericht_05-08-16.docx
+++ b/documents/projectmanagement/Protokolle/Statusbericht/4_Projektstatusbericht_05-08-16.docx
@@ -1,6 +1,6 @@
 
 <file path=word/document.xml><?xml version="1.0" encoding="utf-8"?>
-<w:document xmlns:wpc="http://schemas.microsoft.com/office/word/2010/wordprocessingCanvas" xmlns:mc="http://schemas.openxmlformats.org/markup-compatibility/2006" xmlns:o="urn:schemas-microsoft-com:office:office" xmlns:r="http://schemas.openxmlformats.org/officeDocument/2006/relationships" xmlns:m="http://schemas.openxmlformats.org/officeDocument/2006/math" xmlns:v="urn:schemas-microsoft-com:vml" xmlns:wp14="http://schemas.microsoft.com/office/word/2010/wordprocessingDrawing" xmlns:wp="http://schemas.openxmlformats.org/drawingml/2006/wordprocessingDrawing" xmlns:w10="urn:schemas-microsoft-com:office:word" xmlns:w="http://schemas.openxmlformats.org/wordprocessingml/2006/main" xmlns:w14="http://schemas.microsoft.com/office/word/2010/wordml" xmlns:w15="http://schemas.microsoft.com/office/word/2012/wordml" xmlns:wpg="http://schemas.microsoft.com/office/word/2010/wordprocessingGroup" xmlns:wpi="http://schemas.microsoft.com/office/word/2010/wordprocessingInk" xmlns:wne="http://schemas.microsoft.com/office/word/2006/wordml" xmlns:wps="http://schemas.microsoft.com/office/word/2010/wordprocessingShape" mc:Ignorable="w14 w15 wp14">
+<w:document xmlns:wpc="http://schemas.microsoft.com/office/word/2010/wordprocessingCanvas" xmlns:cx="http://schemas.microsoft.com/office/drawing/2014/chartex" xmlns:cx1="http://schemas.microsoft.com/office/drawing/2015/9/8/chartex" xmlns:cx2="http://schemas.microsoft.com/office/drawing/2015/10/21/chartex" xmlns:mc="http://schemas.openxmlformats.org/markup-compatibility/2006" xmlns:o="urn:schemas-microsoft-com:office:office" xmlns:r="http://schemas.openxmlformats.org/officeDocument/2006/relationships" xmlns:m="http://schemas.openxmlformats.org/officeDocument/2006/math" xmlns:v="urn:schemas-microsoft-com:vml" xmlns:wp14="http://schemas.microsoft.com/office/word/2010/wordprocessingDrawing" xmlns:wp="http://schemas.openxmlformats.org/drawingml/2006/wordprocessingDrawing" xmlns:w10="urn:schemas-microsoft-com:office:word" xmlns:w="http://schemas.openxmlformats.org/wordprocessingml/2006/main" xmlns:w14="http://schemas.microsoft.com/office/word/2010/wordml" xmlns:w15="http://schemas.microsoft.com/office/word/2012/wordml" xmlns:w16se="http://schemas.microsoft.com/office/word/2015/wordml/symex" xmlns:wpg="http://schemas.microsoft.com/office/word/2010/wordprocessingGroup" xmlns:wpi="http://schemas.microsoft.com/office/word/2010/wordprocessingInk" xmlns:wne="http://schemas.microsoft.com/office/word/2006/wordml" xmlns:wps="http://schemas.microsoft.com/office/word/2010/wordprocessingShape" mc:Ignorable="w14 w15 w16se wp14">
   <w:body>
     <w:p>
       <w:pPr>
@@ -195,8 +195,13 @@
           <w:numId w:val="1"/>
         </w:numPr>
       </w:pPr>
+      <w:proofErr w:type="spellStart"/>
       <w:r>
-        <w:t>Mockup entwerfen</w:t>
+        <w:t>Mockup</w:t>
+      </w:r>
+      <w:proofErr w:type="spellEnd"/>
+      <w:r>
+        <w:t xml:space="preserve"> entwerfen</w:t>
       </w:r>
     </w:p>
     <w:p>
@@ -443,7 +448,7 @@
         <w:tc>
           <w:tcPr>
             <w:tcW w:w="651" w:type="pct"/>
-            <w:shd w:val="clear" w:color="auto" w:fill="00B050"/>
+            <w:shd w:val="clear" w:color="auto" w:fill="FFC000"/>
           </w:tcPr>
           <w:p>
             <w:r>
@@ -480,8 +485,13 @@
               <w:t>Programmlogik, Datenbank</w:t>
             </w:r>
             <w:r>
-              <w:t>, Mockup</w:t>
-            </w:r>
+              <w:t xml:space="preserve">, </w:t>
+            </w:r>
+            <w:proofErr w:type="spellStart"/>
+            <w:r>
+              <w:t>Mockup</w:t>
+            </w:r>
+            <w:proofErr w:type="spellEnd"/>
           </w:p>
         </w:tc>
       </w:tr>
@@ -499,7 +509,7 @@
         <w:tc>
           <w:tcPr>
             <w:tcW w:w="651" w:type="pct"/>
-            <w:shd w:val="clear" w:color="auto" w:fill="00B050"/>
+            <w:shd w:val="clear" w:color="auto" w:fill="FFC000"/>
           </w:tcPr>
           <w:p>
             <w:r>
@@ -535,6 +545,8 @@
             <w:r>
               <w:t>Implementierung auf Test-Server</w:t>
             </w:r>
+            <w:bookmarkStart w:id="0" w:name="_GoBack"/>
+            <w:bookmarkEnd w:id="0"/>
           </w:p>
         </w:tc>
       </w:tr>
@@ -552,7 +564,7 @@
         <w:tc>
           <w:tcPr>
             <w:tcW w:w="651" w:type="pct"/>
-            <w:shd w:val="clear" w:color="auto" w:fill="FFFF00"/>
+            <w:shd w:val="clear" w:color="auto" w:fill="A6A6A6" w:themeFill="background1" w:themeFillShade="A6"/>
           </w:tcPr>
           <w:p>
             <w:r>
@@ -593,7 +605,7 @@
         <w:tc>
           <w:tcPr>
             <w:tcW w:w="651" w:type="pct"/>
-            <w:shd w:val="clear" w:color="auto" w:fill="FFFF00"/>
+            <w:shd w:val="clear" w:color="auto" w:fill="A6A6A6" w:themeFill="background1" w:themeFillShade="A6"/>
           </w:tcPr>
           <w:p>
             <w:r>
@@ -683,7 +695,15 @@
           </w:tcPr>
           <w:p>
             <w:r>
-              <w:t xml:space="preserve"> Ausgaben  +/-</w:t>
+              <w:t xml:space="preserve"> </w:t>
+            </w:r>
+            <w:proofErr w:type="gramStart"/>
+            <w:r>
+              <w:t>Ausgaben  +</w:t>
+            </w:r>
+            <w:proofErr w:type="gramEnd"/>
+            <w:r>
+              <w:t>/-</w:t>
             </w:r>
           </w:p>
         </w:tc>
@@ -995,8 +1015,13 @@
           </w:tcPr>
           <w:p>
             <w:r>
-              <w:t>Karsten Amrein</w:t>
-            </w:r>
+              <w:t xml:space="preserve">Karsten </w:t>
+            </w:r>
+            <w:proofErr w:type="spellStart"/>
+            <w:r>
+              <w:t>Amrein</w:t>
+            </w:r>
+            <w:proofErr w:type="spellEnd"/>
           </w:p>
         </w:tc>
         <w:tc>
@@ -1030,8 +1055,13 @@
           </w:tcPr>
           <w:p>
             <w:r>
-              <w:t>Nico Wickersheim</w:t>
-            </w:r>
+              <w:t xml:space="preserve">Nico </w:t>
+            </w:r>
+            <w:proofErr w:type="spellStart"/>
+            <w:r>
+              <w:t>Wickersheim</w:t>
+            </w:r>
+            <w:proofErr w:type="spellEnd"/>
           </w:p>
         </w:tc>
         <w:tc>
@@ -1042,8 +1072,6 @@
             <w:r>
               <w:t>02.08.2016</w:t>
             </w:r>
-            <w:bookmarkStart w:id="0" w:name="_GoBack"/>
-            <w:bookmarkEnd w:id="0"/>
           </w:p>
         </w:tc>
       </w:tr>
@@ -1081,7 +1109,15 @@
         <w:t xml:space="preserve">Eingabe, Ausgabe und Datenbankzugriff fertiggestellt. Datenbank-Konzept angepasst. Die Entwicklung läuft auf vollen Touren.  </w:t>
       </w:r>
       <w:r>
-        <w:t>Start der Implementierung auf dem Test-Server. Zusätzlich wurde ein Mockup erstellt, um dem Kunden eine Visualisierung bieten zu können.</w:t>
+        <w:t xml:space="preserve">Start der Implementierung auf dem Test-Server. Zusätzlich wurde ein </w:t>
+      </w:r>
+      <w:proofErr w:type="spellStart"/>
+      <w:r>
+        <w:t>Mockup</w:t>
+      </w:r>
+      <w:proofErr w:type="spellEnd"/>
+      <w:r>
+        <w:t xml:space="preserve"> erstellt, um dem Kunden eine Visualisierung bieten zu können.</w:t>
       </w:r>
     </w:p>
     <w:p>
@@ -1152,9 +1188,11 @@
             <w:tcW w:w="1163" w:type="pct"/>
           </w:tcPr>
           <w:p>
+            <w:proofErr w:type="spellStart"/>
             <w:r>
               <w:t>Mockup</w:t>
             </w:r>
+            <w:proofErr w:type="spellEnd"/>
           </w:p>
         </w:tc>
         <w:tc>
@@ -1388,9 +1426,11 @@
             <w:r>
               <w:t xml:space="preserve">Test-Server </w:t>
             </w:r>
+            <w:proofErr w:type="spellStart"/>
             <w:r>
               <w:t>implementierung</w:t>
             </w:r>
+            <w:proofErr w:type="spellEnd"/>
           </w:p>
         </w:tc>
         <w:tc>
@@ -1435,7 +1475,7 @@
 </file>
 
 <file path=word/endnotes.xml><?xml version="1.0" encoding="utf-8"?>
-<w:endnotes xmlns:wpc="http://schemas.microsoft.com/office/word/2010/wordprocessingCanvas" xmlns:mc="http://schemas.openxmlformats.org/markup-compatibility/2006" xmlns:o="urn:schemas-microsoft-com:office:office" xmlns:r="http://schemas.openxmlformats.org/officeDocument/2006/relationships" xmlns:m="http://schemas.openxmlformats.org/officeDocument/2006/math" xmlns:v="urn:schemas-microsoft-com:vml" xmlns:wp14="http://schemas.microsoft.com/office/word/2010/wordprocessingDrawing" xmlns:wp="http://schemas.openxmlformats.org/drawingml/2006/wordprocessingDrawing" xmlns:w10="urn:schemas-microsoft-com:office:word" xmlns:w="http://schemas.openxmlformats.org/wordprocessingml/2006/main" xmlns:w14="http://schemas.microsoft.com/office/word/2010/wordml" xmlns:w15="http://schemas.microsoft.com/office/word/2012/wordml" xmlns:wpg="http://schemas.microsoft.com/office/word/2010/wordprocessingGroup" xmlns:wpi="http://schemas.microsoft.com/office/word/2010/wordprocessingInk" xmlns:wne="http://schemas.microsoft.com/office/word/2006/wordml" xmlns:wps="http://schemas.microsoft.com/office/word/2010/wordprocessingShape" mc:Ignorable="w14 w15 wp14">
+<w:endnotes xmlns:wpc="http://schemas.microsoft.com/office/word/2010/wordprocessingCanvas" xmlns:cx="http://schemas.microsoft.com/office/drawing/2014/chartex" xmlns:cx1="http://schemas.microsoft.com/office/drawing/2015/9/8/chartex" xmlns:cx2="http://schemas.microsoft.com/office/drawing/2015/10/21/chartex" xmlns:mc="http://schemas.openxmlformats.org/markup-compatibility/2006" xmlns:o="urn:schemas-microsoft-com:office:office" xmlns:r="http://schemas.openxmlformats.org/officeDocument/2006/relationships" xmlns:m="http://schemas.openxmlformats.org/officeDocument/2006/math" xmlns:v="urn:schemas-microsoft-com:vml" xmlns:wp14="http://schemas.microsoft.com/office/word/2010/wordprocessingDrawing" xmlns:wp="http://schemas.openxmlformats.org/drawingml/2006/wordprocessingDrawing" xmlns:w10="urn:schemas-microsoft-com:office:word" xmlns:w="http://schemas.openxmlformats.org/wordprocessingml/2006/main" xmlns:w14="http://schemas.microsoft.com/office/word/2010/wordml" xmlns:w15="http://schemas.microsoft.com/office/word/2012/wordml" xmlns:w16se="http://schemas.microsoft.com/office/word/2015/wordml/symex" xmlns:wpg="http://schemas.microsoft.com/office/word/2010/wordprocessingGroup" xmlns:wpi="http://schemas.microsoft.com/office/word/2010/wordprocessingInk" xmlns:wne="http://schemas.microsoft.com/office/word/2006/wordml" xmlns:wps="http://schemas.microsoft.com/office/word/2010/wordprocessingShape" mc:Ignorable="w14 w15 w16se wp14">
   <w:endnote w:type="separator" w:id="-1">
     <w:p>
       <w:pPr>
@@ -1460,7 +1500,7 @@
 </file>
 
 <file path=word/footer1.xml><?xml version="1.0" encoding="utf-8"?>
-<w:ftr xmlns:wpc="http://schemas.microsoft.com/office/word/2010/wordprocessingCanvas" xmlns:mc="http://schemas.openxmlformats.org/markup-compatibility/2006" xmlns:o="urn:schemas-microsoft-com:office:office" xmlns:r="http://schemas.openxmlformats.org/officeDocument/2006/relationships" xmlns:m="http://schemas.openxmlformats.org/officeDocument/2006/math" xmlns:v="urn:schemas-microsoft-com:vml" xmlns:wp14="http://schemas.microsoft.com/office/word/2010/wordprocessingDrawing" xmlns:wp="http://schemas.openxmlformats.org/drawingml/2006/wordprocessingDrawing" xmlns:w10="urn:schemas-microsoft-com:office:word" xmlns:w="http://schemas.openxmlformats.org/wordprocessingml/2006/main" xmlns:w14="http://schemas.microsoft.com/office/word/2010/wordml" xmlns:w15="http://schemas.microsoft.com/office/word/2012/wordml" xmlns:wpg="http://schemas.microsoft.com/office/word/2010/wordprocessingGroup" xmlns:wpi="http://schemas.microsoft.com/office/word/2010/wordprocessingInk" xmlns:wne="http://schemas.microsoft.com/office/word/2006/wordml" xmlns:wps="http://schemas.microsoft.com/office/word/2010/wordprocessingShape" mc:Ignorable="w14 w15 wp14">
+<w:ftr xmlns:wpc="http://schemas.microsoft.com/office/word/2010/wordprocessingCanvas" xmlns:cx="http://schemas.microsoft.com/office/drawing/2014/chartex" xmlns:cx1="http://schemas.microsoft.com/office/drawing/2015/9/8/chartex" xmlns:cx2="http://schemas.microsoft.com/office/drawing/2015/10/21/chartex" xmlns:mc="http://schemas.openxmlformats.org/markup-compatibility/2006" xmlns:o="urn:schemas-microsoft-com:office:office" xmlns:r="http://schemas.openxmlformats.org/officeDocument/2006/relationships" xmlns:m="http://schemas.openxmlformats.org/officeDocument/2006/math" xmlns:v="urn:schemas-microsoft-com:vml" xmlns:wp14="http://schemas.microsoft.com/office/word/2010/wordprocessingDrawing" xmlns:wp="http://schemas.openxmlformats.org/drawingml/2006/wordprocessingDrawing" xmlns:w10="urn:schemas-microsoft-com:office:word" xmlns:w="http://schemas.openxmlformats.org/wordprocessingml/2006/main" xmlns:w14="http://schemas.microsoft.com/office/word/2010/wordml" xmlns:w15="http://schemas.microsoft.com/office/word/2012/wordml" xmlns:w16se="http://schemas.microsoft.com/office/word/2015/wordml/symex" xmlns:wpg="http://schemas.microsoft.com/office/word/2010/wordprocessingGroup" xmlns:wpi="http://schemas.microsoft.com/office/word/2010/wordprocessingInk" xmlns:wne="http://schemas.microsoft.com/office/word/2006/wordml" xmlns:wps="http://schemas.microsoft.com/office/word/2010/wordprocessingShape" mc:Ignorable="w14 w15 w16se wp14">
   <w:p>
     <w:pPr>
       <w:pStyle w:val="Fuzeile"/>
@@ -1491,7 +1531,7 @@
 </file>
 
 <file path=word/footnotes.xml><?xml version="1.0" encoding="utf-8"?>
-<w:footnotes xmlns:wpc="http://schemas.microsoft.com/office/word/2010/wordprocessingCanvas" xmlns:mc="http://schemas.openxmlformats.org/markup-compatibility/2006" xmlns:o="urn:schemas-microsoft-com:office:office" xmlns:r="http://schemas.openxmlformats.org/officeDocument/2006/relationships" xmlns:m="http://schemas.openxmlformats.org/officeDocument/2006/math" xmlns:v="urn:schemas-microsoft-com:vml" xmlns:wp14="http://schemas.microsoft.com/office/word/2010/wordprocessingDrawing" xmlns:wp="http://schemas.openxmlformats.org/drawingml/2006/wordprocessingDrawing" xmlns:w10="urn:schemas-microsoft-com:office:word" xmlns:w="http://schemas.openxmlformats.org/wordprocessingml/2006/main" xmlns:w14="http://schemas.microsoft.com/office/word/2010/wordml" xmlns:w15="http://schemas.microsoft.com/office/word/2012/wordml" xmlns:wpg="http://schemas.microsoft.com/office/word/2010/wordprocessingGroup" xmlns:wpi="http://schemas.microsoft.com/office/word/2010/wordprocessingInk" xmlns:wne="http://schemas.microsoft.com/office/word/2006/wordml" xmlns:wps="http://schemas.microsoft.com/office/word/2010/wordprocessingShape" mc:Ignorable="w14 w15 wp14">
+<w:footnotes xmlns:wpc="http://schemas.microsoft.com/office/word/2010/wordprocessingCanvas" xmlns:cx="http://schemas.microsoft.com/office/drawing/2014/chartex" xmlns:cx1="http://schemas.microsoft.com/office/drawing/2015/9/8/chartex" xmlns:cx2="http://schemas.microsoft.com/office/drawing/2015/10/21/chartex" xmlns:mc="http://schemas.openxmlformats.org/markup-compatibility/2006" xmlns:o="urn:schemas-microsoft-com:office:office" xmlns:r="http://schemas.openxmlformats.org/officeDocument/2006/relationships" xmlns:m="http://schemas.openxmlformats.org/officeDocument/2006/math" xmlns:v="urn:schemas-microsoft-com:vml" xmlns:wp14="http://schemas.microsoft.com/office/word/2010/wordprocessingDrawing" xmlns:wp="http://schemas.openxmlformats.org/drawingml/2006/wordprocessingDrawing" xmlns:w10="urn:schemas-microsoft-com:office:word" xmlns:w="http://schemas.openxmlformats.org/wordprocessingml/2006/main" xmlns:w14="http://schemas.microsoft.com/office/word/2010/wordml" xmlns:w15="http://schemas.microsoft.com/office/word/2012/wordml" xmlns:w16se="http://schemas.microsoft.com/office/word/2015/wordml/symex" xmlns:wpg="http://schemas.microsoft.com/office/word/2010/wordprocessingGroup" xmlns:wpi="http://schemas.microsoft.com/office/word/2010/wordprocessingInk" xmlns:wne="http://schemas.microsoft.com/office/word/2006/wordml" xmlns:wps="http://schemas.microsoft.com/office/word/2010/wordprocessingShape" mc:Ignorable="w14 w15 w16se wp14">
   <w:footnote w:type="separator" w:id="-1">
     <w:p>
       <w:pPr>
@@ -1516,7 +1556,7 @@
 </file>
 
 <file path=word/header1.xml><?xml version="1.0" encoding="utf-8"?>
-<w:hdr xmlns:wpc="http://schemas.microsoft.com/office/word/2010/wordprocessingCanvas" xmlns:mc="http://schemas.openxmlformats.org/markup-compatibility/2006" xmlns:o="urn:schemas-microsoft-com:office:office" xmlns:r="http://schemas.openxmlformats.org/officeDocument/2006/relationships" xmlns:m="http://schemas.openxmlformats.org/officeDocument/2006/math" xmlns:v="urn:schemas-microsoft-com:vml" xmlns:wp14="http://schemas.microsoft.com/office/word/2010/wordprocessingDrawing" xmlns:wp="http://schemas.openxmlformats.org/drawingml/2006/wordprocessingDrawing" xmlns:w10="urn:schemas-microsoft-com:office:word" xmlns:w="http://schemas.openxmlformats.org/wordprocessingml/2006/main" xmlns:w14="http://schemas.microsoft.com/office/word/2010/wordml" xmlns:w15="http://schemas.microsoft.com/office/word/2012/wordml" xmlns:wpg="http://schemas.microsoft.com/office/word/2010/wordprocessingGroup" xmlns:wpi="http://schemas.microsoft.com/office/word/2010/wordprocessingInk" xmlns:wne="http://schemas.microsoft.com/office/word/2006/wordml" xmlns:wps="http://schemas.microsoft.com/office/word/2010/wordprocessingShape" mc:Ignorable="w14 w15 wp14">
+<w:hdr xmlns:wpc="http://schemas.microsoft.com/office/word/2010/wordprocessingCanvas" xmlns:cx="http://schemas.microsoft.com/office/drawing/2014/chartex" xmlns:cx1="http://schemas.microsoft.com/office/drawing/2015/9/8/chartex" xmlns:cx2="http://schemas.microsoft.com/office/drawing/2015/10/21/chartex" xmlns:mc="http://schemas.openxmlformats.org/markup-compatibility/2006" xmlns:o="urn:schemas-microsoft-com:office:office" xmlns:r="http://schemas.openxmlformats.org/officeDocument/2006/relationships" xmlns:m="http://schemas.openxmlformats.org/officeDocument/2006/math" xmlns:v="urn:schemas-microsoft-com:vml" xmlns:wp14="http://schemas.microsoft.com/office/word/2010/wordprocessingDrawing" xmlns:wp="http://schemas.openxmlformats.org/drawingml/2006/wordprocessingDrawing" xmlns:w10="urn:schemas-microsoft-com:office:word" xmlns:w="http://schemas.openxmlformats.org/wordprocessingml/2006/main" xmlns:w14="http://schemas.microsoft.com/office/word/2010/wordml" xmlns:w15="http://schemas.microsoft.com/office/word/2012/wordml" xmlns:w16se="http://schemas.microsoft.com/office/word/2015/wordml/symex" xmlns:wpg="http://schemas.microsoft.com/office/word/2010/wordprocessingGroup" xmlns:wpi="http://schemas.microsoft.com/office/word/2010/wordprocessingInk" xmlns:wne="http://schemas.microsoft.com/office/word/2006/wordml" xmlns:wps="http://schemas.microsoft.com/office/word/2010/wordprocessingShape" mc:Ignorable="w14 w15 w16se wp14">
   <w:tbl>
     <w:tblPr>
       <w:tblW w:w="5000" w:type="pct"/>
@@ -1533,8 +1573,13 @@
           <w:vAlign w:val="bottom"/>
         </w:tcPr>
         <w:p>
+          <w:proofErr w:type="spellStart"/>
           <w:r>
-            <w:t>Red Stag GmbH</w:t>
+            <w:t>Red</w:t>
+          </w:r>
+          <w:proofErr w:type="spellEnd"/>
+          <w:r>
+            <w:t xml:space="preserve"> Stag GmbH</w:t>
           </w:r>
         </w:p>
         <w:p>
@@ -1559,7 +1604,11 @@
             <w:t xml:space="preserve"> </w:t>
           </w:r>
           <w:r>
-            <w:t>040 1337</w:t>
+            <w:t xml:space="preserve">040 </w:t>
+          </w:r>
+          <w:proofErr w:type="gramStart"/>
+          <w:r>
+            <w:t>1337</w:t>
           </w:r>
           <w:r>
             <w:t xml:space="preserve">  </w:t>
@@ -1570,6 +1619,7 @@
             </w:rPr>
             <w:t>Fax</w:t>
           </w:r>
+          <w:proofErr w:type="gramEnd"/>
           <w:r>
             <w:t xml:space="preserve"> </w:t>
           </w:r>
@@ -1670,7 +1720,7 @@
 </file>
 
 <file path=word/numbering.xml><?xml version="1.0" encoding="utf-8"?>
-<w:numbering xmlns:wpc="http://schemas.microsoft.com/office/word/2010/wordprocessingCanvas" xmlns:mc="http://schemas.openxmlformats.org/markup-compatibility/2006" xmlns:o="urn:schemas-microsoft-com:office:office" xmlns:r="http://schemas.openxmlformats.org/officeDocument/2006/relationships" xmlns:m="http://schemas.openxmlformats.org/officeDocument/2006/math" xmlns:v="urn:schemas-microsoft-com:vml" xmlns:wp14="http://schemas.microsoft.com/office/word/2010/wordprocessingDrawing" xmlns:wp="http://schemas.openxmlformats.org/drawingml/2006/wordprocessingDrawing" xmlns:w10="urn:schemas-microsoft-com:office:word" xmlns:w="http://schemas.openxmlformats.org/wordprocessingml/2006/main" xmlns:w14="http://schemas.microsoft.com/office/word/2010/wordml" xmlns:w15="http://schemas.microsoft.com/office/word/2012/wordml" xmlns:wpg="http://schemas.microsoft.com/office/word/2010/wordprocessingGroup" xmlns:wpi="http://schemas.microsoft.com/office/word/2010/wordprocessingInk" xmlns:wne="http://schemas.microsoft.com/office/word/2006/wordml" xmlns:wps="http://schemas.microsoft.com/office/word/2010/wordprocessingShape" mc:Ignorable="w14 w15 wp14">
+<w:numbering xmlns:wpc="http://schemas.microsoft.com/office/word/2010/wordprocessingCanvas" xmlns:cx="http://schemas.microsoft.com/office/drawing/2014/chartex" xmlns:cx1="http://schemas.microsoft.com/office/drawing/2015/9/8/chartex" xmlns:cx2="http://schemas.microsoft.com/office/drawing/2015/10/21/chartex" xmlns:mc="http://schemas.openxmlformats.org/markup-compatibility/2006" xmlns:o="urn:schemas-microsoft-com:office:office" xmlns:r="http://schemas.openxmlformats.org/officeDocument/2006/relationships" xmlns:m="http://schemas.openxmlformats.org/officeDocument/2006/math" xmlns:v="urn:schemas-microsoft-com:vml" xmlns:wp14="http://schemas.microsoft.com/office/word/2010/wordprocessingDrawing" xmlns:wp="http://schemas.openxmlformats.org/drawingml/2006/wordprocessingDrawing" xmlns:w10="urn:schemas-microsoft-com:office:word" xmlns:w="http://schemas.openxmlformats.org/wordprocessingml/2006/main" xmlns:w14="http://schemas.microsoft.com/office/word/2010/wordml" xmlns:w15="http://schemas.microsoft.com/office/word/2012/wordml" xmlns:w16se="http://schemas.microsoft.com/office/word/2015/wordml/symex" xmlns:wpg="http://schemas.microsoft.com/office/word/2010/wordprocessingGroup" xmlns:wpi="http://schemas.microsoft.com/office/word/2010/wordprocessingInk" xmlns:wne="http://schemas.microsoft.com/office/word/2006/wordml" xmlns:wps="http://schemas.microsoft.com/office/word/2010/wordprocessingShape" mc:Ignorable="w14 w15 w16se wp14">
   <w:abstractNum w:abstractNumId="0" w15:restartNumberingAfterBreak="0">
     <w:nsid w:val="5E3D155C"/>
     <w:multiLevelType w:val="hybridMultilevel"/>
@@ -1791,7 +1841,7 @@
 </file>
 
 <file path=word/styles.xml><?xml version="1.0" encoding="utf-8"?>
-<w:styles xmlns:mc="http://schemas.openxmlformats.org/markup-compatibility/2006" xmlns:r="http://schemas.openxmlformats.org/officeDocument/2006/relationships" xmlns:w="http://schemas.openxmlformats.org/wordprocessingml/2006/main" xmlns:w14="http://schemas.microsoft.com/office/word/2010/wordml" xmlns:w15="http://schemas.microsoft.com/office/word/2012/wordml" mc:Ignorable="w14 w15">
+<w:styles xmlns:mc="http://schemas.openxmlformats.org/markup-compatibility/2006" xmlns:r="http://schemas.openxmlformats.org/officeDocument/2006/relationships" xmlns:w="http://schemas.openxmlformats.org/wordprocessingml/2006/main" xmlns:w14="http://schemas.microsoft.com/office/word/2010/wordml" xmlns:w15="http://schemas.microsoft.com/office/word/2012/wordml" xmlns:w16se="http://schemas.microsoft.com/office/word/2015/wordml/symex" mc:Ignorable="w14 w15 w16se">
   <w:docDefaults>
     <w:rPrDefault>
       <w:rPr>
@@ -1806,7 +1856,7 @@
       </w:pPr>
     </w:pPrDefault>
   </w:docDefaults>
-  <w:latentStyles w:defLockedState="0" w:defUIPriority="99" w:defSemiHidden="0" w:defUnhideWhenUsed="0" w:defQFormat="0" w:count="371">
+  <w:latentStyles w:defLockedState="0" w:defUIPriority="99" w:defSemiHidden="0" w:defUnhideWhenUsed="0" w:defQFormat="0" w:count="372">
     <w:lsdException w:name="Normal" w:uiPriority="0" w:qFormat="1"/>
     <w:lsdException w:name="heading 1" w:uiPriority="9" w:qFormat="1"/>
     <w:lsdException w:name="heading 2" w:semiHidden="1" w:uiPriority="9" w:unhideWhenUsed="1" w:qFormat="1"/>
@@ -1911,7 +1961,6 @@
     <w:lsdException w:name="HTML Sample" w:semiHidden="1" w:unhideWhenUsed="1"/>
     <w:lsdException w:name="HTML Typewriter" w:semiHidden="1" w:unhideWhenUsed="1"/>
     <w:lsdException w:name="HTML Variable" w:semiHidden="1" w:unhideWhenUsed="1"/>
-    <w:lsdException w:name="Normal Table" w:semiHidden="1" w:unhideWhenUsed="1"/>
     <w:lsdException w:name="annotation subject" w:semiHidden="1" w:unhideWhenUsed="1"/>
     <w:lsdException w:name="No List" w:semiHidden="1" w:unhideWhenUsed="1"/>
     <w:lsdException w:name="Outline List 1" w:semiHidden="1" w:unhideWhenUsed="1"/>
@@ -1958,10 +2007,8 @@
     <w:lsdException w:name="Table Subtle 2" w:semiHidden="1" w:unhideWhenUsed="1"/>
     <w:lsdException w:name="Table Web 1" w:semiHidden="1" w:unhideWhenUsed="1"/>
     <w:lsdException w:name="Table Web 2" w:semiHidden="1" w:unhideWhenUsed="1"/>
-    <w:lsdException w:name="Table Web 3" w:semiHidden="1" w:unhideWhenUsed="1"/>
     <w:lsdException w:name="Balloon Text" w:semiHidden="1" w:unhideWhenUsed="1"/>
     <w:lsdException w:name="Table Grid" w:uiPriority="59"/>
-    <w:lsdException w:name="Table Theme" w:semiHidden="1" w:unhideWhenUsed="1"/>
     <w:lsdException w:name="Placeholder Text" w:semiHidden="1"/>
     <w:lsdException w:name="No Spacing" w:uiPriority="1" w:qFormat="1"/>
     <w:lsdException w:name="Light Shading" w:uiPriority="60"/>
@@ -2177,6 +2224,7 @@
     <w:lsdException w:name="List Table 5 Dark Accent 6" w:uiPriority="50"/>
     <w:lsdException w:name="List Table 6 Colorful Accent 6" w:uiPriority="51"/>
     <w:lsdException w:name="List Table 7 Colorful Accent 6" w:uiPriority="52"/>
+    <w:lsdException w:name="Mention" w:semiHidden="1" w:unhideWhenUsed="1"/>
   </w:latentStyles>
   <w:style w:type="paragraph" w:default="1" w:styleId="Standard">
     <w:name w:val="Normal"/>
@@ -2446,7 +2494,7 @@
 </file>
 
 <file path=word/glossary/document.xml><?xml version="1.0" encoding="utf-8"?>
-<w:glossaryDocument xmlns:wpc="http://schemas.microsoft.com/office/word/2010/wordprocessingCanvas" xmlns:mc="http://schemas.openxmlformats.org/markup-compatibility/2006" xmlns:o="urn:schemas-microsoft-com:office:office" xmlns:r="http://schemas.openxmlformats.org/officeDocument/2006/relationships" xmlns:m="http://schemas.openxmlformats.org/officeDocument/2006/math" xmlns:v="urn:schemas-microsoft-com:vml" xmlns:wp14="http://schemas.microsoft.com/office/word/2010/wordprocessingDrawing" xmlns:wp="http://schemas.openxmlformats.org/drawingml/2006/wordprocessingDrawing" xmlns:w10="urn:schemas-microsoft-com:office:word" xmlns:w="http://schemas.openxmlformats.org/wordprocessingml/2006/main" xmlns:w14="http://schemas.microsoft.com/office/word/2010/wordml" xmlns:w15="http://schemas.microsoft.com/office/word/2012/wordml" xmlns:wpg="http://schemas.microsoft.com/office/word/2010/wordprocessingGroup" xmlns:wpi="http://schemas.microsoft.com/office/word/2010/wordprocessingInk" xmlns:wne="http://schemas.microsoft.com/office/word/2006/wordml" xmlns:wps="http://schemas.microsoft.com/office/word/2010/wordprocessingShape" mc:Ignorable="w14 w15 wp14">
+<w:glossaryDocument xmlns:wpc="http://schemas.microsoft.com/office/word/2010/wordprocessingCanvas" xmlns:cx="http://schemas.microsoft.com/office/drawing/2014/chartex" xmlns:cx1="http://schemas.microsoft.com/office/drawing/2015/9/8/chartex" xmlns:cx2="http://schemas.microsoft.com/office/drawing/2015/10/21/chartex" xmlns:mc="http://schemas.openxmlformats.org/markup-compatibility/2006" xmlns:o="urn:schemas-microsoft-com:office:office" xmlns:r="http://schemas.openxmlformats.org/officeDocument/2006/relationships" xmlns:m="http://schemas.openxmlformats.org/officeDocument/2006/math" xmlns:v="urn:schemas-microsoft-com:vml" xmlns:wp14="http://schemas.microsoft.com/office/word/2010/wordprocessingDrawing" xmlns:wp="http://schemas.openxmlformats.org/drawingml/2006/wordprocessingDrawing" xmlns:w10="urn:schemas-microsoft-com:office:word" xmlns:w="http://schemas.openxmlformats.org/wordprocessingml/2006/main" xmlns:w14="http://schemas.microsoft.com/office/word/2010/wordml" xmlns:w15="http://schemas.microsoft.com/office/word/2012/wordml" xmlns:w16se="http://schemas.microsoft.com/office/word/2015/wordml/symex" xmlns:wpg="http://schemas.microsoft.com/office/word/2010/wordprocessingGroup" xmlns:wpi="http://schemas.microsoft.com/office/word/2010/wordprocessingInk" xmlns:wne="http://schemas.microsoft.com/office/word/2006/wordml" xmlns:wps="http://schemas.microsoft.com/office/word/2010/wordprocessingShape" mc:Ignorable="w14 w15 w16se wp14">
   <w:docParts>
     <w:docPart>
       <w:docPartPr>
@@ -2505,7 +2553,7 @@
 </file>
 
 <file path=word/glossary/fontTable.xml><?xml version="1.0" encoding="utf-8"?>
-<w:fonts xmlns:mc="http://schemas.openxmlformats.org/markup-compatibility/2006" xmlns:r="http://schemas.openxmlformats.org/officeDocument/2006/relationships" xmlns:w="http://schemas.openxmlformats.org/wordprocessingml/2006/main" xmlns:w14="http://schemas.microsoft.com/office/word/2010/wordml" xmlns:w15="http://schemas.microsoft.com/office/word/2012/wordml" mc:Ignorable="w14 w15">
+<w:fonts xmlns:mc="http://schemas.openxmlformats.org/markup-compatibility/2006" xmlns:r="http://schemas.openxmlformats.org/officeDocument/2006/relationships" xmlns:w="http://schemas.openxmlformats.org/wordprocessingml/2006/main" xmlns:w14="http://schemas.microsoft.com/office/word/2010/wordml" xmlns:w15="http://schemas.microsoft.com/office/word/2012/wordml" xmlns:w16se="http://schemas.microsoft.com/office/word/2015/wordml/symex" mc:Ignorable="w14 w15 w16se">
   <w:font w:name="Cambria">
     <w:panose1 w:val="02040503050406030204"/>
     <w:charset w:val="00"/>
@@ -2518,14 +2566,14 @@
     <w:charset w:val="00"/>
     <w:family w:val="roman"/>
     <w:pitch w:val="variable"/>
-    <w:sig w:usb0="E0002EFF" w:usb1="C0007843" w:usb2="00000009" w:usb3="00000000" w:csb0="000001FF" w:csb1="00000000"/>
+    <w:sig w:usb0="E0002AFF" w:usb1="C0007841" w:usb2="00000009" w:usb3="00000000" w:csb0="000001FF" w:csb1="00000000"/>
   </w:font>
   <w:font w:name="Courier New">
     <w:panose1 w:val="02070309020205020404"/>
     <w:charset w:val="00"/>
     <w:family w:val="modern"/>
     <w:pitch w:val="fixed"/>
-    <w:sig w:usb0="E0002EFF" w:usb1="C0007843" w:usb2="00000009" w:usb3="00000000" w:csb0="000001FF" w:csb1="00000000"/>
+    <w:sig w:usb0="E0002AFF" w:usb1="C0007843" w:usb2="00000009" w:usb3="00000000" w:csb0="000001FF" w:csb1="00000000"/>
   </w:font>
   <w:font w:name="Wingdings">
     <w:panose1 w:val="05000000000000000000"/>
@@ -2546,7 +2594,7 @@
     <w:charset w:val="00"/>
     <w:family w:val="swiss"/>
     <w:pitch w:val="variable"/>
-    <w:sig w:usb0="E00002FF" w:usb1="4000ACFF" w:usb2="00000001" w:usb3="00000000" w:csb0="0000019F" w:csb1="00000000"/>
+    <w:sig w:usb0="E10002FF" w:usb1="4000ACFF" w:usb2="00000009" w:usb3="00000000" w:csb0="0000019F" w:csb1="00000000"/>
   </w:font>
   <w:font w:name="Calibri Light">
     <w:panose1 w:val="020F0302020204030204"/>
@@ -2559,7 +2607,7 @@
 </file>
 
 <file path=word/glossary/settings.xml><?xml version="1.0" encoding="utf-8"?>
-<w:settings xmlns:mc="http://schemas.openxmlformats.org/markup-compatibility/2006" xmlns:o="urn:schemas-microsoft-com:office:office" xmlns:r="http://schemas.openxmlformats.org/officeDocument/2006/relationships" xmlns:m="http://schemas.openxmlformats.org/officeDocument/2006/math" xmlns:v="urn:schemas-microsoft-com:vml" xmlns:w10="urn:schemas-microsoft-com:office:word" xmlns:w="http://schemas.openxmlformats.org/wordprocessingml/2006/main" xmlns:w14="http://schemas.microsoft.com/office/word/2010/wordml" xmlns:w15="http://schemas.microsoft.com/office/word/2012/wordml" xmlns:sl="http://schemas.openxmlformats.org/schemaLibrary/2006/main" mc:Ignorable="w14 w15">
+<w:settings xmlns:mc="http://schemas.openxmlformats.org/markup-compatibility/2006" xmlns:o="urn:schemas-microsoft-com:office:office" xmlns:r="http://schemas.openxmlformats.org/officeDocument/2006/relationships" xmlns:m="http://schemas.openxmlformats.org/officeDocument/2006/math" xmlns:v="urn:schemas-microsoft-com:vml" xmlns:w10="urn:schemas-microsoft-com:office:word" xmlns:w="http://schemas.openxmlformats.org/wordprocessingml/2006/main" xmlns:w14="http://schemas.microsoft.com/office/word/2010/wordml" xmlns:w15="http://schemas.microsoft.com/office/word/2012/wordml" xmlns:w16se="http://schemas.microsoft.com/office/word/2015/wordml/symex" xmlns:sl="http://schemas.openxmlformats.org/schemaLibrary/2006/main" mc:Ignorable="w14 w15 w16se">
   <w:view w:val="normal"/>
   <w:defaultTabStop w:val="708"/>
   <w:hyphenationZone w:val="425"/>
@@ -2575,6 +2623,7 @@
   <w:rsids>
     <w:rsidRoot w:val="00B87E0F"/>
     <w:rsid w:val="003E11B7"/>
+    <w:rsid w:val="006C7E0A"/>
     <w:rsid w:val="0089379F"/>
     <w:rsid w:val="00A52B3F"/>
     <w:rsid w:val="00AF7C77"/>
@@ -2604,7 +2653,7 @@
 </file>
 
 <file path=word/glossary/styles.xml><?xml version="1.0" encoding="utf-8"?>
-<w:styles xmlns:mc="http://schemas.openxmlformats.org/markup-compatibility/2006" xmlns:r="http://schemas.openxmlformats.org/officeDocument/2006/relationships" xmlns:w="http://schemas.openxmlformats.org/wordprocessingml/2006/main" xmlns:w14="http://schemas.microsoft.com/office/word/2010/wordml" xmlns:w15="http://schemas.microsoft.com/office/word/2012/wordml" mc:Ignorable="w14 w15">
+<w:styles xmlns:mc="http://schemas.openxmlformats.org/markup-compatibility/2006" xmlns:r="http://schemas.openxmlformats.org/officeDocument/2006/relationships" xmlns:w="http://schemas.openxmlformats.org/wordprocessingml/2006/main" xmlns:w14="http://schemas.microsoft.com/office/word/2010/wordml" xmlns:w15="http://schemas.microsoft.com/office/word/2012/wordml" xmlns:w16se="http://schemas.microsoft.com/office/word/2015/wordml/symex" mc:Ignorable="w14 w15 w16se">
   <w:docDefaults>
     <w:rPrDefault>
       <w:rPr>
@@ -2620,7 +2669,7 @@
       </w:pPr>
     </w:pPrDefault>
   </w:docDefaults>
-  <w:latentStyles w:defLockedState="0" w:defUIPriority="99" w:defSemiHidden="0" w:defUnhideWhenUsed="0" w:defQFormat="0" w:count="371">
+  <w:latentStyles w:defLockedState="0" w:defUIPriority="99" w:defSemiHidden="0" w:defUnhideWhenUsed="0" w:defQFormat="0" w:count="372">
     <w:lsdException w:name="Normal" w:uiPriority="0" w:qFormat="1"/>
     <w:lsdException w:name="heading 1" w:uiPriority="9" w:qFormat="1"/>
     <w:lsdException w:name="heading 2" w:semiHidden="1" w:uiPriority="9" w:unhideWhenUsed="1" w:qFormat="1"/>
@@ -2726,7 +2775,6 @@
     <w:lsdException w:name="HTML Sample" w:semiHidden="1" w:unhideWhenUsed="1"/>
     <w:lsdException w:name="HTML Typewriter" w:semiHidden="1" w:unhideWhenUsed="1"/>
     <w:lsdException w:name="HTML Variable" w:semiHidden="1" w:unhideWhenUsed="1"/>
-    <w:lsdException w:name="Normal Table" w:semiHidden="1" w:unhideWhenUsed="1"/>
     <w:lsdException w:name="annotation subject" w:semiHidden="1" w:unhideWhenUsed="1"/>
     <w:lsdException w:name="No List" w:semiHidden="1" w:unhideWhenUsed="1"/>
     <w:lsdException w:name="Outline List 1" w:semiHidden="1" w:unhideWhenUsed="1"/>
@@ -2773,10 +2821,8 @@
     <w:lsdException w:name="Table Subtle 2" w:semiHidden="1" w:unhideWhenUsed="1"/>
     <w:lsdException w:name="Table Web 1" w:semiHidden="1" w:unhideWhenUsed="1"/>
     <w:lsdException w:name="Table Web 2" w:semiHidden="1" w:unhideWhenUsed="1"/>
-    <w:lsdException w:name="Table Web 3" w:semiHidden="1" w:unhideWhenUsed="1"/>
     <w:lsdException w:name="Balloon Text" w:semiHidden="1" w:unhideWhenUsed="1"/>
     <w:lsdException w:name="Table Grid" w:uiPriority="39"/>
-    <w:lsdException w:name="Table Theme" w:semiHidden="1" w:unhideWhenUsed="1"/>
     <w:lsdException w:name="Placeholder Text" w:semiHidden="1"/>
     <w:lsdException w:name="No Spacing" w:uiPriority="1" w:qFormat="1"/>
     <w:lsdException w:name="Light Shading" w:uiPriority="60"/>
@@ -2992,6 +3038,7 @@
     <w:lsdException w:name="List Table 5 Dark Accent 6" w:uiPriority="50"/>
     <w:lsdException w:name="List Table 6 Colorful Accent 6" w:uiPriority="51"/>
     <w:lsdException w:name="List Table 7 Colorful Accent 6" w:uiPriority="52"/>
+    <w:lsdException w:name="Mention" w:semiHidden="1" w:unhideWhenUsed="1"/>
   </w:latentStyles>
   <w:style w:type="paragraph" w:default="1" w:styleId="Standard">
     <w:name w:val="Normal"/>
@@ -3043,7 +3090,7 @@
 </file>
 
 <file path=word/glossary/webSettings.xml><?xml version="1.0" encoding="utf-8"?>
-<w:webSettings xmlns:mc="http://schemas.openxmlformats.org/markup-compatibility/2006" xmlns:r="http://schemas.openxmlformats.org/officeDocument/2006/relationships" xmlns:w="http://schemas.openxmlformats.org/wordprocessingml/2006/main" xmlns:w14="http://schemas.microsoft.com/office/word/2010/wordml" xmlns:w15="http://schemas.microsoft.com/office/word/2012/wordml" mc:Ignorable="w14 w15">
+<w:webSettings xmlns:mc="http://schemas.openxmlformats.org/markup-compatibility/2006" xmlns:r="http://schemas.openxmlformats.org/officeDocument/2006/relationships" xmlns:w="http://schemas.openxmlformats.org/wordprocessingml/2006/main" xmlns:w14="http://schemas.microsoft.com/office/word/2010/wordml" xmlns:w15="http://schemas.microsoft.com/office/word/2012/wordml" xmlns:w16se="http://schemas.microsoft.com/office/word/2015/wordml/symex" mc:Ignorable="w14 w15 w16se">
   <w:optimizeForBrowser/>
   <w:allowPNG/>
 </w:webSettings>
@@ -3335,6 +3382,12 @@
 </file>
 
 <file path=customXml/item1.xml><?xml version="1.0" encoding="utf-8"?>
+<mappings xmlns="http://schemas.microsoft.com/pics">
+  <picture>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</picture>
+</mappings>
+</file>
+
+<file path=customXml/item2.xml><?xml version="1.0" encoding="utf-8"?>
 <FormTemplates xmlns="http://schemas.microsoft.com/sharepoint/v3/contenttype/forms">
   <Display>DocumentLibraryForm</Display>
   <Edit>AssetEditForm</Edit>
@@ -3342,17 +3395,19 @@
 </FormTemplates>
 </file>
 
-<file path=customXml/item2.xml><?xml version="1.0" encoding="utf-8"?>
-<mappings xmlns="http://schemas.microsoft.com/pics">
-  <picture>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</picture>
-</mappings>
-</file>
-
 <file path=customXml/item3.xml><?xml version="1.0" encoding="utf-8"?>
 <b:Sources xmlns:b="http://schemas.openxmlformats.org/officeDocument/2006/bibliography" SelectedStyle="\APA.XSL" StyleName="APA"/>
 </file>
 
 <file path=customXml/itemProps1.xml><?xml version="1.0" encoding="utf-8"?>
+<ds:datastoreItem xmlns:ds="http://schemas.openxmlformats.org/officeDocument/2006/customXml" ds:itemID="{47E18979-C756-43FD-9D2A-15203E6A502A}">
+  <ds:schemaRefs>
+    <ds:schemaRef ds:uri="http://schemas.microsoft.com/pics"/>
+  </ds:schemaRefs>
+</ds:datastoreItem>
+</file>
+
+<file path=customXml/itemProps2.xml><?xml version="1.0" encoding="utf-8"?>
 <ds:datastoreItem xmlns:ds="http://schemas.openxmlformats.org/officeDocument/2006/customXml" ds:itemID="{51FBD1A1-449C-4EBE-BCFF-5A2F45398A1C}">
   <ds:schemaRefs>
     <ds:schemaRef ds:uri="http://schemas.microsoft.com/sharepoint/v3/contenttype/forms"/>
@@ -3360,16 +3415,8 @@
 </ds:datastoreItem>
 </file>
 
-<file path=customXml/itemProps2.xml><?xml version="1.0" encoding="utf-8"?>
-<ds:datastoreItem xmlns:ds="http://schemas.openxmlformats.org/officeDocument/2006/customXml" ds:itemID="{47E18979-C756-43FD-9D2A-15203E6A502A}">
-  <ds:schemaRefs>
-    <ds:schemaRef ds:uri="http://schemas.microsoft.com/pics"/>
-  </ds:schemaRefs>
-</ds:datastoreItem>
-</file>
-
 <file path=customXml/itemProps3.xml><?xml version="1.0" encoding="utf-8"?>
-<ds:datastoreItem xmlns:ds="http://schemas.openxmlformats.org/officeDocument/2006/customXml" ds:itemID="{3F0B3D0D-CB32-4C87-B63E-C7EC660097E8}">
+<ds:datastoreItem xmlns:ds="http://schemas.openxmlformats.org/officeDocument/2006/customXml" ds:itemID="{92EAB554-FAAD-424E-B502-D73B0AA00D23}">
   <ds:schemaRefs>
     <ds:schemaRef ds:uri="http://schemas.openxmlformats.org/officeDocument/2006/bibliography"/>
   </ds:schemaRefs>

</xml_diff>

<commit_message>
- 4 Projektstatusbericht angepasst - Start Seite bearbeitet (nicht Fertig)
</commit_message>
<xml_diff>
--- a/documents/projectmanagement/Protokolle/Statusbericht/4_Projektstatusbericht_05-08-16.docx
+++ b/documents/projectmanagement/Protokolle/Statusbericht/4_Projektstatusbericht_05-08-16.docx
@@ -1,6 +1,6 @@
 
 <file path=word/document.xml><?xml version="1.0" encoding="utf-8"?>
-<w:document xmlns:wpc="http://schemas.microsoft.com/office/word/2010/wordprocessingCanvas" xmlns:cx="http://schemas.microsoft.com/office/drawing/2014/chartex" xmlns:cx1="http://schemas.microsoft.com/office/drawing/2015/9/8/chartex" xmlns:cx2="http://schemas.microsoft.com/office/drawing/2015/10/21/chartex" xmlns:mc="http://schemas.openxmlformats.org/markup-compatibility/2006" xmlns:o="urn:schemas-microsoft-com:office:office" xmlns:r="http://schemas.openxmlformats.org/officeDocument/2006/relationships" xmlns:m="http://schemas.openxmlformats.org/officeDocument/2006/math" xmlns:v="urn:schemas-microsoft-com:vml" xmlns:wp14="http://schemas.microsoft.com/office/word/2010/wordprocessingDrawing" xmlns:wp="http://schemas.openxmlformats.org/drawingml/2006/wordprocessingDrawing" xmlns:w10="urn:schemas-microsoft-com:office:word" xmlns:w="http://schemas.openxmlformats.org/wordprocessingml/2006/main" xmlns:w14="http://schemas.microsoft.com/office/word/2010/wordml" xmlns:w15="http://schemas.microsoft.com/office/word/2012/wordml" xmlns:w16se="http://schemas.microsoft.com/office/word/2015/wordml/symex" xmlns:wpg="http://schemas.microsoft.com/office/word/2010/wordprocessingGroup" xmlns:wpi="http://schemas.microsoft.com/office/word/2010/wordprocessingInk" xmlns:wne="http://schemas.microsoft.com/office/word/2006/wordml" xmlns:wps="http://schemas.microsoft.com/office/word/2010/wordprocessingShape" mc:Ignorable="w14 w15 w16se wp14">
+<w:document xmlns:wpc="http://schemas.microsoft.com/office/word/2010/wordprocessingCanvas" xmlns:mc="http://schemas.openxmlformats.org/markup-compatibility/2006" xmlns:o="urn:schemas-microsoft-com:office:office" xmlns:r="http://schemas.openxmlformats.org/officeDocument/2006/relationships" xmlns:m="http://schemas.openxmlformats.org/officeDocument/2006/math" xmlns:v="urn:schemas-microsoft-com:vml" xmlns:wp14="http://schemas.microsoft.com/office/word/2010/wordprocessingDrawing" xmlns:wp="http://schemas.openxmlformats.org/drawingml/2006/wordprocessingDrawing" xmlns:w10="urn:schemas-microsoft-com:office:word" xmlns:w="http://schemas.openxmlformats.org/wordprocessingml/2006/main" xmlns:w14="http://schemas.microsoft.com/office/word/2010/wordml" xmlns:w15="http://schemas.microsoft.com/office/word/2012/wordml" xmlns:wpg="http://schemas.microsoft.com/office/word/2010/wordprocessingGroup" xmlns:wpi="http://schemas.microsoft.com/office/word/2010/wordprocessingInk" xmlns:wne="http://schemas.microsoft.com/office/word/2006/wordml" xmlns:wps="http://schemas.microsoft.com/office/word/2010/wordprocessingShape" mc:Ignorable="w14 w15 wp14">
   <w:body>
     <w:p>
       <w:pPr>
@@ -25,9 +25,9 @@
         <w:tblLook w:val="04A0" w:firstRow="1" w:lastRow="0" w:firstColumn="1" w:lastColumn="0" w:noHBand="0" w:noVBand="1"/>
       </w:tblPr>
       <w:tblGrid>
-        <w:gridCol w:w="2663"/>
-        <w:gridCol w:w="3622"/>
-        <w:gridCol w:w="3462"/>
+        <w:gridCol w:w="2678"/>
+        <w:gridCol w:w="3619"/>
+        <w:gridCol w:w="3450"/>
       </w:tblGrid>
       <w:tr>
         <w:trPr>
@@ -39,7 +39,7 @@
           </w:tcPr>
           <w:p>
             <w:r>
-              <w:t>Berichtsdatum</w:t>
+              <w:t>Berichtszeitraum</w:t>
             </w:r>
           </w:p>
         </w:tc>
@@ -65,33 +65,16 @@
         </w:tc>
       </w:tr>
       <w:tr>
-        <w:sdt>
-          <w:sdtPr>
-            <w:id w:val="1279524753"/>
-            <w:placeholder>
-              <w:docPart w:val="DD50EAC6F8814B58B4B4498B76184812"/>
-            </w:placeholder>
-            <w:date w:fullDate="2016-08-05T00:00:00Z">
-              <w:dateFormat w:val="d MMMM yyyy"/>
-              <w:lid w:val="de-DE"/>
-              <w:storeMappedDataAs w:val="dateTime"/>
-              <w:calendar w:val="gregorian"/>
-            </w:date>
-          </w:sdtPr>
-          <w:sdtEndPr/>
-          <w:sdtContent>
-            <w:tc>
-              <w:tcPr>
-                <w:tcW w:w="2749" w:type="dxa"/>
-              </w:tcPr>
-              <w:p>
-                <w:r>
-                  <w:t>5 August 2016</w:t>
-                </w:r>
-              </w:p>
-            </w:tc>
-          </w:sdtContent>
-        </w:sdt>
+        <w:tc>
+          <w:tcPr>
+            <w:tcW w:w="2749" w:type="dxa"/>
+          </w:tcPr>
+          <w:p>
+            <w:r>
+              <w:t>29.07. – 05.08.2016</w:t>
+            </w:r>
+          </w:p>
+        </w:tc>
         <w:tc>
           <w:tcPr>
             <w:tcW w:w="3664" w:type="dxa"/>
@@ -448,7 +431,7 @@
         <w:tc>
           <w:tcPr>
             <w:tcW w:w="651" w:type="pct"/>
-            <w:shd w:val="clear" w:color="auto" w:fill="FFC000"/>
+            <w:shd w:val="clear" w:color="auto" w:fill="00B050"/>
           </w:tcPr>
           <w:p>
             <w:r>
@@ -509,7 +492,7 @@
         <w:tc>
           <w:tcPr>
             <w:tcW w:w="651" w:type="pct"/>
-            <w:shd w:val="clear" w:color="auto" w:fill="FFC000"/>
+            <w:shd w:val="clear" w:color="auto" w:fill="00B050"/>
           </w:tcPr>
           <w:p>
             <w:r>
@@ -545,8 +528,6 @@
             <w:r>
               <w:t>Implementierung auf Test-Server</w:t>
             </w:r>
-            <w:bookmarkStart w:id="0" w:name="_GoBack"/>
-            <w:bookmarkEnd w:id="0"/>
           </w:p>
         </w:tc>
       </w:tr>
@@ -564,7 +545,7 @@
         <w:tc>
           <w:tcPr>
             <w:tcW w:w="651" w:type="pct"/>
-            <w:shd w:val="clear" w:color="auto" w:fill="A6A6A6" w:themeFill="background1" w:themeFillShade="A6"/>
+            <w:shd w:val="clear" w:color="auto" w:fill="FFFF00"/>
           </w:tcPr>
           <w:p>
             <w:r>
@@ -605,7 +586,7 @@
         <w:tc>
           <w:tcPr>
             <w:tcW w:w="651" w:type="pct"/>
-            <w:shd w:val="clear" w:color="auto" w:fill="A6A6A6" w:themeFill="background1" w:themeFillShade="A6"/>
+            <w:shd w:val="clear" w:color="auto" w:fill="FFFF00"/>
           </w:tcPr>
           <w:p>
             <w:r>
@@ -633,6 +614,299 @@
         </w:tc>
       </w:tr>
     </w:tbl>
+    <w:p>
+      <w:pPr>
+        <w:pStyle w:val="berschrift1"/>
+      </w:pPr>
+      <w:r>
+        <w:t>Gesamtübersicht</w:t>
+      </w:r>
+    </w:p>
+    <w:tbl>
+      <w:tblPr>
+        <w:tblStyle w:val="StatusberichtTabelle"/>
+        <w:tblW w:w="0" w:type="auto"/>
+        <w:tblLook w:val="04A0" w:firstRow="1" w:lastRow="0" w:firstColumn="1" w:lastColumn="0" w:noHBand="0" w:noVBand="1"/>
+      </w:tblPr>
+      <w:tblGrid>
+        <w:gridCol w:w="2436"/>
+        <w:gridCol w:w="2437"/>
+        <w:gridCol w:w="2437"/>
+        <w:gridCol w:w="2437"/>
+      </w:tblGrid>
+      <w:tr>
+        <w:trPr>
+          <w:cnfStyle w:val="100000000000" w:firstRow="1" w:lastRow="0" w:firstColumn="0" w:lastColumn="0" w:oddVBand="0" w:evenVBand="0" w:oddHBand="0" w:evenHBand="0" w:firstRowFirstColumn="0" w:firstRowLastColumn="0" w:lastRowFirstColumn="0" w:lastRowLastColumn="0"/>
+        </w:trPr>
+        <w:tc>
+          <w:tcPr>
+            <w:tcW w:w="2436" w:type="dxa"/>
+          </w:tcPr>
+          <w:p>
+            <w:r>
+              <w:t>Gesamtbudget</w:t>
+            </w:r>
+          </w:p>
+        </w:tc>
+        <w:tc>
+          <w:tcPr>
+            <w:tcW w:w="2437" w:type="dxa"/>
+          </w:tcPr>
+          <w:p>
+            <w:r>
+              <w:t>IST-Ausgegeben</w:t>
+            </w:r>
+          </w:p>
+        </w:tc>
+        <w:tc>
+          <w:tcPr>
+            <w:tcW w:w="2437" w:type="dxa"/>
+          </w:tcPr>
+          <w:p>
+            <w:r>
+              <w:t>Soll-Ausgegeben</w:t>
+            </w:r>
+          </w:p>
+        </w:tc>
+        <w:tc>
+          <w:tcPr>
+            <w:tcW w:w="2437" w:type="dxa"/>
+          </w:tcPr>
+          <w:p>
+            <w:r>
+              <w:t>Abweichung</w:t>
+            </w:r>
+          </w:p>
+        </w:tc>
+      </w:tr>
+      <w:tr>
+        <w:tc>
+          <w:tcPr>
+            <w:tcW w:w="2436" w:type="dxa"/>
+          </w:tcPr>
+          <w:p>
+            <w:r>
+              <w:t>25796,92 €</w:t>
+            </w:r>
+          </w:p>
+        </w:tc>
+        <w:tc>
+          <w:tcPr>
+            <w:tcW w:w="2437" w:type="dxa"/>
+          </w:tcPr>
+          <w:p>
+            <w:r>
+              <w:t>10.023,36 €</w:t>
+            </w:r>
+          </w:p>
+        </w:tc>
+        <w:tc>
+          <w:tcPr>
+            <w:tcW w:w="2437" w:type="dxa"/>
+          </w:tcPr>
+          <w:p>
+            <w:pPr>
+              <w:rPr>
+                <w:rFonts w:ascii="Calibri" w:hAnsi="Calibri"/>
+                <w:kern w:val="0"/>
+                <w:sz w:val="22"/>
+                <w:szCs w:val="22"/>
+              </w:rPr>
+            </w:pPr>
+            <w:r>
+              <w:rPr>
+                <w:rFonts w:ascii="Calibri" w:hAnsi="Calibri"/>
+                <w:sz w:val="22"/>
+                <w:szCs w:val="22"/>
+              </w:rPr>
+              <w:t>8848,52 €</w:t>
+            </w:r>
+          </w:p>
+          <w:p/>
+        </w:tc>
+        <w:tc>
+          <w:tcPr>
+            <w:tcW w:w="2437" w:type="dxa"/>
+          </w:tcPr>
+          <w:p>
+            <w:r>
+              <w:rPr>
+                <w:color w:val="FF0000"/>
+              </w:rPr>
+              <w:t>+1174,84 €</w:t>
+            </w:r>
+            <w:r>
+              <w:rPr>
+                <w:color w:val="FF0000"/>
+              </w:rPr>
+              <w:t xml:space="preserve"> </w:t>
+            </w:r>
+            <w:r>
+              <w:rPr>
+                <w:color w:val="auto"/>
+              </w:rPr>
+              <w:t>(</w:t>
+            </w:r>
+            <w:r>
+              <w:rPr>
+                <w:color w:val="FF0000"/>
+              </w:rPr>
+              <w:t>+13,28%</w:t>
+            </w:r>
+            <w:r>
+              <w:rPr>
+                <w:color w:val="auto"/>
+              </w:rPr>
+              <w:t>)</w:t>
+            </w:r>
+          </w:p>
+        </w:tc>
+      </w:tr>
+    </w:tbl>
+    <w:p>
+      <w:r>
+        <w:t>Forecast: Derzeit liegen die Ausgaben 13,28% über unseren Kalkulationen. Da viele Personalintensive Aufgaben bereits erledigt wurden sollte eine Aufstockung des Budgets um 15% ausreichend sein.</w:t>
+      </w:r>
+    </w:p>
+    <w:p/>
+    <w:p/>
+    <w:tbl>
+      <w:tblPr>
+        <w:tblStyle w:val="StatusberichtTabelle"/>
+        <w:tblW w:w="0" w:type="auto"/>
+        <w:tblLook w:val="04A0" w:firstRow="1" w:lastRow="0" w:firstColumn="1" w:lastColumn="0" w:noHBand="0" w:noVBand="1"/>
+      </w:tblPr>
+      <w:tblGrid>
+        <w:gridCol w:w="2436"/>
+        <w:gridCol w:w="2437"/>
+        <w:gridCol w:w="2437"/>
+        <w:gridCol w:w="2437"/>
+      </w:tblGrid>
+      <w:tr>
+        <w:trPr>
+          <w:cnfStyle w:val="100000000000" w:firstRow="1" w:lastRow="0" w:firstColumn="0" w:lastColumn="0" w:oddVBand="0" w:evenVBand="0" w:oddHBand="0" w:evenHBand="0" w:firstRowFirstColumn="0" w:firstRowLastColumn="0" w:lastRowFirstColumn="0" w:lastRowLastColumn="0"/>
+        </w:trPr>
+        <w:tc>
+          <w:tcPr>
+            <w:tcW w:w="2436" w:type="dxa"/>
+          </w:tcPr>
+          <w:p>
+            <w:r>
+              <w:lastRenderedPageBreak/>
+              <w:t>GESAMTZEIT</w:t>
+            </w:r>
+          </w:p>
+        </w:tc>
+        <w:tc>
+          <w:tcPr>
+            <w:tcW w:w="2437" w:type="dxa"/>
+          </w:tcPr>
+          <w:p>
+            <w:r>
+              <w:t>IST-Fortschritt (%)</w:t>
+            </w:r>
+          </w:p>
+        </w:tc>
+        <w:tc>
+          <w:tcPr>
+            <w:tcW w:w="2437" w:type="dxa"/>
+          </w:tcPr>
+          <w:p>
+            <w:r>
+              <w:t>Soll-Fortschritt (%)</w:t>
+            </w:r>
+          </w:p>
+        </w:tc>
+        <w:tc>
+          <w:tcPr>
+            <w:tcW w:w="2437" w:type="dxa"/>
+          </w:tcPr>
+          <w:p>
+            <w:r>
+              <w:t>Abweichung (%)</w:t>
+            </w:r>
+          </w:p>
+        </w:tc>
+      </w:tr>
+      <w:tr>
+        <w:tc>
+          <w:tcPr>
+            <w:tcW w:w="2436" w:type="dxa"/>
+          </w:tcPr>
+          <w:p>
+            <w:r>
+              <w:t>9 Wochen (à 5 WT)</w:t>
+            </w:r>
+          </w:p>
+        </w:tc>
+        <w:tc>
+          <w:tcPr>
+            <w:tcW w:w="2437" w:type="dxa"/>
+          </w:tcPr>
+          <w:p>
+            <w:r>
+              <w:t>40</w:t>
+            </w:r>
+          </w:p>
+        </w:tc>
+        <w:tc>
+          <w:tcPr>
+            <w:tcW w:w="2437" w:type="dxa"/>
+          </w:tcPr>
+          <w:p>
+            <w:r>
+              <w:t>37,5</w:t>
+            </w:r>
+          </w:p>
+        </w:tc>
+        <w:tc>
+          <w:tcPr>
+            <w:tcW w:w="2437" w:type="dxa"/>
+          </w:tcPr>
+          <w:p>
+            <w:r>
+              <w:rPr>
+                <w:color w:val="00B050"/>
+              </w:rPr>
+              <w:t>+2,5%</w:t>
+            </w:r>
+          </w:p>
+        </w:tc>
+      </w:tr>
+    </w:tbl>
+    <w:p/>
+    <w:p>
+      <w:r>
+        <w:t xml:space="preserve">Forecast: </w:t>
+      </w:r>
+      <w:r>
+        <w:t>Das Projekt liegt gut in der Zeit. Qualitativ wird es also keine Einbußen geben.</w:t>
+      </w:r>
+    </w:p>
+    <w:p/>
+    <w:p>
+      <w:pPr>
+        <w:jc w:val="center"/>
+      </w:pPr>
+      <w:r>
+        <w:rPr>
+          <w:noProof/>
+        </w:rPr>
+        <w:drawing>
+          <wp:inline distT="0" distB="0" distL="0" distR="0" wp14:anchorId="5AD97FAD" wp14:editId="0B359105">
+            <wp:extent cx="5486400" cy="3200400"/>
+            <wp:effectExtent l="0" t="0" r="0" b="0"/>
+            <wp:docPr id="2" name="Diagramm 2"/>
+            <wp:cNvGraphicFramePr/>
+            <a:graphic xmlns:a="http://schemas.openxmlformats.org/drawingml/2006/main">
+              <a:graphicData uri="http://schemas.openxmlformats.org/drawingml/2006/chart">
+                <c:chart xmlns:c="http://schemas.openxmlformats.org/drawingml/2006/chart" xmlns:r="http://schemas.openxmlformats.org/officeDocument/2006/relationships" r:id="rId10"/>
+              </a:graphicData>
+            </a:graphic>
+          </wp:inline>
+        </w:drawing>
+      </w:r>
+    </w:p>
     <w:p>
       <w:pPr>
         <w:pStyle w:val="berschrift1"/>
@@ -661,7 +935,7 @@
         </w:trPr>
         <w:tc>
           <w:tcPr>
-            <w:tcW w:w="880" w:type="pct"/>
+            <w:tcW w:w="879" w:type="pct"/>
           </w:tcPr>
           <w:p>
             <w:r>
@@ -695,15 +969,7 @@
           </w:tcPr>
           <w:p>
             <w:r>
-              <w:t xml:space="preserve"> </w:t>
-            </w:r>
-            <w:proofErr w:type="gramStart"/>
-            <w:r>
-              <w:t>Ausgaben  +</w:t>
-            </w:r>
-            <w:proofErr w:type="gramEnd"/>
-            <w:r>
-              <w:t>/-</w:t>
+              <w:t xml:space="preserve"> Ausgaben  +/-</w:t>
             </w:r>
           </w:p>
         </w:tc>
@@ -721,7 +987,7 @@
       <w:tr>
         <w:tc>
           <w:tcPr>
-            <w:tcW w:w="880" w:type="pct"/>
+            <w:tcW w:w="879" w:type="pct"/>
           </w:tcPr>
           <w:p>
             <w:r>
@@ -735,7 +1001,10 @@
           </w:tcPr>
           <w:p>
             <w:r>
-              <w:t>1134,40</w:t>
+              <w:t>1288</w:t>
+            </w:r>
+            <w:r>
+              <w:t>,40</w:t>
             </w:r>
             <w:r>
               <w:t xml:space="preserve"> €</w:t>
@@ -764,25 +1033,25 @@
             </w:pPr>
             <w:r>
               <w:rPr>
-                <w:color w:val="00B050"/>
+                <w:color w:val="FF0000"/>
               </w:rPr>
-              <w:t>-</w:t>
+              <w:t>+39,46</w:t>
             </w:r>
             <w:r>
               <w:rPr>
-                <w:color w:val="00B050"/>
+                <w:color w:val="FF0000"/>
               </w:rPr>
-              <w:t xml:space="preserve">114,54 </w:t>
+              <w:t xml:space="preserve"> </w:t>
             </w:r>
             <w:r>
               <w:rPr>
-                <w:color w:val="00B050"/>
+                <w:color w:val="FF0000"/>
               </w:rPr>
               <w:t>€</w:t>
             </w:r>
             <w:r>
               <w:rPr>
-                <w:color w:val="00B050"/>
+                <w:color w:val="FF0000"/>
               </w:rPr>
               <w:t xml:space="preserve"> </w:t>
             </w:r>
@@ -793,17 +1062,20 @@
             </w:r>
             <w:r>
               <w:rPr>
-                <w:color w:val="00B050"/>
+                <w:color w:val="FF0000"/>
               </w:rPr>
-              <w:t>10,10</w:t>
+              <w:t>3,16</w:t>
             </w:r>
             <w:r>
               <w:rPr>
-                <w:color w:val="00B050"/>
+                <w:color w:val="FF0000"/>
               </w:rPr>
               <w:t>%</w:t>
             </w:r>
             <w:r>
+              <w:rPr>
+                <w:color w:val="auto"/>
+              </w:rPr>
               <w:t>)</w:t>
             </w:r>
           </w:p>
@@ -833,11 +1105,19 @@
       <w:tr>
         <w:tc>
           <w:tcPr>
-            <w:tcW w:w="880" w:type="pct"/>
-          </w:tcPr>
-          <w:p>
-            <w:r>
-              <w:t>Materialkosten</w:t>
+            <w:tcW w:w="879" w:type="pct"/>
+          </w:tcPr>
+          <w:p>
+            <w:proofErr w:type="spellStart"/>
+            <w:r>
+              <w:t>Invest</w:t>
+            </w:r>
+            <w:proofErr w:type="spellEnd"/>
+            <w:r>
+              <w:t>-K</w:t>
+            </w:r>
+            <w:r>
+              <w:t>osten</w:t>
             </w:r>
           </w:p>
         </w:tc>
@@ -847,7 +1127,13 @@
           </w:tcPr>
           <w:p>
             <w:r>
-              <w:t>894,44 €</w:t>
+              <w:t>1169,44</w:t>
+            </w:r>
+            <w:r>
+              <w:t xml:space="preserve"> </w:t>
+            </w:r>
+            <w:r>
+              <w:t>€</w:t>
             </w:r>
           </w:p>
         </w:tc>
@@ -857,7 +1143,10 @@
           </w:tcPr>
           <w:p>
             <w:r>
-              <w:t>894,44 €</w:t>
+              <w:t>1169,44</w:t>
+            </w:r>
+            <w:r>
+              <w:t xml:space="preserve"> €</w:t>
             </w:r>
           </w:p>
         </w:tc>
@@ -877,59 +1166,7 @@
           </w:tcPr>
           <w:p>
             <w:r>
-              <w:t>Notebooks anteilig</w:t>
-            </w:r>
-          </w:p>
-        </w:tc>
-      </w:tr>
-      <w:tr>
-        <w:tc>
-          <w:tcPr>
-            <w:tcW w:w="880" w:type="pct"/>
-          </w:tcPr>
-          <w:p>
-            <w:r>
-              <w:t>Materialkosten</w:t>
-            </w:r>
-          </w:p>
-        </w:tc>
-        <w:tc>
-          <w:tcPr>
-            <w:tcW w:w="657" w:type="pct"/>
-          </w:tcPr>
-          <w:p>
-            <w:r>
-              <w:t>275,00€</w:t>
-            </w:r>
-          </w:p>
-        </w:tc>
-        <w:tc>
-          <w:tcPr>
-            <w:tcW w:w="739" w:type="pct"/>
-          </w:tcPr>
-          <w:p>
-            <w:r>
-              <w:t>275,00€</w:t>
-            </w:r>
-          </w:p>
-        </w:tc>
-        <w:tc>
-          <w:tcPr>
-            <w:tcW w:w="739" w:type="pct"/>
-          </w:tcPr>
-          <w:p>
-            <w:r>
-              <w:t>0</w:t>
-            </w:r>
-          </w:p>
-        </w:tc>
-        <w:tc>
-          <w:tcPr>
-            <w:tcW w:w="1985" w:type="pct"/>
-          </w:tcPr>
-          <w:p>
-            <w:r>
-              <w:t>Server anteilig</w:t>
+              <w:t>Notebooks, Testserver (anteilig)</w:t>
             </w:r>
           </w:p>
         </w:tc>
@@ -940,7 +1177,6 @@
         <w:pStyle w:val="berschrift1"/>
       </w:pPr>
       <w:r>
-        <w:lastRenderedPageBreak/>
         <w:t xml:space="preserve">Historie der Risiken und </w:t>
       </w:r>
     </w:p>
@@ -1073,26 +1309,6 @@
               <w:t>02.08.2016</w:t>
             </w:r>
           </w:p>
-        </w:tc>
-      </w:tr>
-      <w:tr>
-        <w:tc>
-          <w:tcPr>
-            <w:tcW w:w="2500" w:type="pct"/>
-          </w:tcPr>
-          <w:p/>
-        </w:tc>
-        <w:tc>
-          <w:tcPr>
-            <w:tcW w:w="1250" w:type="pct"/>
-          </w:tcPr>
-          <w:p/>
-        </w:tc>
-        <w:tc>
-          <w:tcPr>
-            <w:tcW w:w="1250" w:type="pct"/>
-          </w:tcPr>
-          <w:p/>
         </w:tc>
       </w:tr>
     </w:tbl>
@@ -1125,6 +1341,7 @@
         <w:pStyle w:val="berschrift1"/>
       </w:pPr>
       <w:r>
+        <w:lastRenderedPageBreak/>
         <w:t>Änderungen / Weiteres vorgehen</w:t>
       </w:r>
     </w:p>
@@ -1426,11 +1643,9 @@
             <w:r>
               <w:t xml:space="preserve">Test-Server </w:t>
             </w:r>
-            <w:proofErr w:type="spellStart"/>
-            <w:r>
-              <w:t>implementierung</w:t>
-            </w:r>
-            <w:proofErr w:type="spellEnd"/>
+            <w:r>
+              <w:t>Implementierung</w:t>
+            </w:r>
           </w:p>
         </w:tc>
         <w:tc>
@@ -1458,12 +1673,13 @@
         </w:tc>
       </w:tr>
     </w:tbl>
-    <w:p/>
-    <w:p/>
-    <w:p/>
+    <w:p>
+      <w:bookmarkStart w:id="0" w:name="_GoBack"/>
+      <w:bookmarkEnd w:id="0"/>
+    </w:p>
     <w:sectPr>
-      <w:footerReference w:type="default" r:id="rId10"/>
-      <w:headerReference w:type="first" r:id="rId11"/>
+      <w:footerReference w:type="default" r:id="rId11"/>
+      <w:headerReference w:type="first" r:id="rId12"/>
       <w:pgSz w:w="11907" w:h="16839" w:code="9"/>
       <w:pgMar w:top="1440" w:right="1080" w:bottom="1080" w:left="1080" w:header="864" w:footer="709" w:gutter="0"/>
       <w:cols w:space="720"/>
@@ -1475,7 +1691,7 @@
 </file>
 
 <file path=word/endnotes.xml><?xml version="1.0" encoding="utf-8"?>
-<w:endnotes xmlns:wpc="http://schemas.microsoft.com/office/word/2010/wordprocessingCanvas" xmlns:cx="http://schemas.microsoft.com/office/drawing/2014/chartex" xmlns:cx1="http://schemas.microsoft.com/office/drawing/2015/9/8/chartex" xmlns:cx2="http://schemas.microsoft.com/office/drawing/2015/10/21/chartex" xmlns:mc="http://schemas.openxmlformats.org/markup-compatibility/2006" xmlns:o="urn:schemas-microsoft-com:office:office" xmlns:r="http://schemas.openxmlformats.org/officeDocument/2006/relationships" xmlns:m="http://schemas.openxmlformats.org/officeDocument/2006/math" xmlns:v="urn:schemas-microsoft-com:vml" xmlns:wp14="http://schemas.microsoft.com/office/word/2010/wordprocessingDrawing" xmlns:wp="http://schemas.openxmlformats.org/drawingml/2006/wordprocessingDrawing" xmlns:w10="urn:schemas-microsoft-com:office:word" xmlns:w="http://schemas.openxmlformats.org/wordprocessingml/2006/main" xmlns:w14="http://schemas.microsoft.com/office/word/2010/wordml" xmlns:w15="http://schemas.microsoft.com/office/word/2012/wordml" xmlns:w16se="http://schemas.microsoft.com/office/word/2015/wordml/symex" xmlns:wpg="http://schemas.microsoft.com/office/word/2010/wordprocessingGroup" xmlns:wpi="http://schemas.microsoft.com/office/word/2010/wordprocessingInk" xmlns:wne="http://schemas.microsoft.com/office/word/2006/wordml" xmlns:wps="http://schemas.microsoft.com/office/word/2010/wordprocessingShape" mc:Ignorable="w14 w15 w16se wp14">
+<w:endnotes xmlns:wpc="http://schemas.microsoft.com/office/word/2010/wordprocessingCanvas" xmlns:mc="http://schemas.openxmlformats.org/markup-compatibility/2006" xmlns:o="urn:schemas-microsoft-com:office:office" xmlns:r="http://schemas.openxmlformats.org/officeDocument/2006/relationships" xmlns:m="http://schemas.openxmlformats.org/officeDocument/2006/math" xmlns:v="urn:schemas-microsoft-com:vml" xmlns:wp14="http://schemas.microsoft.com/office/word/2010/wordprocessingDrawing" xmlns:wp="http://schemas.openxmlformats.org/drawingml/2006/wordprocessingDrawing" xmlns:w10="urn:schemas-microsoft-com:office:word" xmlns:w="http://schemas.openxmlformats.org/wordprocessingml/2006/main" xmlns:w14="http://schemas.microsoft.com/office/word/2010/wordml" xmlns:w15="http://schemas.microsoft.com/office/word/2012/wordml" xmlns:wpg="http://schemas.microsoft.com/office/word/2010/wordprocessingGroup" xmlns:wpi="http://schemas.microsoft.com/office/word/2010/wordprocessingInk" xmlns:wne="http://schemas.microsoft.com/office/word/2006/wordml" xmlns:wps="http://schemas.microsoft.com/office/word/2010/wordprocessingShape" mc:Ignorable="w14 w15 wp14">
   <w:endnote w:type="separator" w:id="-1">
     <w:p>
       <w:pPr>
@@ -1500,7 +1716,7 @@
 </file>
 
 <file path=word/footer1.xml><?xml version="1.0" encoding="utf-8"?>
-<w:ftr xmlns:wpc="http://schemas.microsoft.com/office/word/2010/wordprocessingCanvas" xmlns:cx="http://schemas.microsoft.com/office/drawing/2014/chartex" xmlns:cx1="http://schemas.microsoft.com/office/drawing/2015/9/8/chartex" xmlns:cx2="http://schemas.microsoft.com/office/drawing/2015/10/21/chartex" xmlns:mc="http://schemas.openxmlformats.org/markup-compatibility/2006" xmlns:o="urn:schemas-microsoft-com:office:office" xmlns:r="http://schemas.openxmlformats.org/officeDocument/2006/relationships" xmlns:m="http://schemas.openxmlformats.org/officeDocument/2006/math" xmlns:v="urn:schemas-microsoft-com:vml" xmlns:wp14="http://schemas.microsoft.com/office/word/2010/wordprocessingDrawing" xmlns:wp="http://schemas.openxmlformats.org/drawingml/2006/wordprocessingDrawing" xmlns:w10="urn:schemas-microsoft-com:office:word" xmlns:w="http://schemas.openxmlformats.org/wordprocessingml/2006/main" xmlns:w14="http://schemas.microsoft.com/office/word/2010/wordml" xmlns:w15="http://schemas.microsoft.com/office/word/2012/wordml" xmlns:w16se="http://schemas.microsoft.com/office/word/2015/wordml/symex" xmlns:wpg="http://schemas.microsoft.com/office/word/2010/wordprocessingGroup" xmlns:wpi="http://schemas.microsoft.com/office/word/2010/wordprocessingInk" xmlns:wne="http://schemas.microsoft.com/office/word/2006/wordml" xmlns:wps="http://schemas.microsoft.com/office/word/2010/wordprocessingShape" mc:Ignorable="w14 w15 w16se wp14">
+<w:ftr xmlns:wpc="http://schemas.microsoft.com/office/word/2010/wordprocessingCanvas" xmlns:mc="http://schemas.openxmlformats.org/markup-compatibility/2006" xmlns:o="urn:schemas-microsoft-com:office:office" xmlns:r="http://schemas.openxmlformats.org/officeDocument/2006/relationships" xmlns:m="http://schemas.openxmlformats.org/officeDocument/2006/math" xmlns:v="urn:schemas-microsoft-com:vml" xmlns:wp14="http://schemas.microsoft.com/office/word/2010/wordprocessingDrawing" xmlns:wp="http://schemas.openxmlformats.org/drawingml/2006/wordprocessingDrawing" xmlns:w10="urn:schemas-microsoft-com:office:word" xmlns:w="http://schemas.openxmlformats.org/wordprocessingml/2006/main" xmlns:w14="http://schemas.microsoft.com/office/word/2010/wordml" xmlns:w15="http://schemas.microsoft.com/office/word/2012/wordml" xmlns:wpg="http://schemas.microsoft.com/office/word/2010/wordprocessingGroup" xmlns:wpi="http://schemas.microsoft.com/office/word/2010/wordprocessingInk" xmlns:wne="http://schemas.microsoft.com/office/word/2006/wordml" xmlns:wps="http://schemas.microsoft.com/office/word/2010/wordprocessingShape" mc:Ignorable="w14 w15 wp14">
   <w:p>
     <w:pPr>
       <w:pStyle w:val="Fuzeile"/>
@@ -1531,7 +1747,7 @@
 </file>
 
 <file path=word/footnotes.xml><?xml version="1.0" encoding="utf-8"?>
-<w:footnotes xmlns:wpc="http://schemas.microsoft.com/office/word/2010/wordprocessingCanvas" xmlns:cx="http://schemas.microsoft.com/office/drawing/2014/chartex" xmlns:cx1="http://schemas.microsoft.com/office/drawing/2015/9/8/chartex" xmlns:cx2="http://schemas.microsoft.com/office/drawing/2015/10/21/chartex" xmlns:mc="http://schemas.openxmlformats.org/markup-compatibility/2006" xmlns:o="urn:schemas-microsoft-com:office:office" xmlns:r="http://schemas.openxmlformats.org/officeDocument/2006/relationships" xmlns:m="http://schemas.openxmlformats.org/officeDocument/2006/math" xmlns:v="urn:schemas-microsoft-com:vml" xmlns:wp14="http://schemas.microsoft.com/office/word/2010/wordprocessingDrawing" xmlns:wp="http://schemas.openxmlformats.org/drawingml/2006/wordprocessingDrawing" xmlns:w10="urn:schemas-microsoft-com:office:word" xmlns:w="http://schemas.openxmlformats.org/wordprocessingml/2006/main" xmlns:w14="http://schemas.microsoft.com/office/word/2010/wordml" xmlns:w15="http://schemas.microsoft.com/office/word/2012/wordml" xmlns:w16se="http://schemas.microsoft.com/office/word/2015/wordml/symex" xmlns:wpg="http://schemas.microsoft.com/office/word/2010/wordprocessingGroup" xmlns:wpi="http://schemas.microsoft.com/office/word/2010/wordprocessingInk" xmlns:wne="http://schemas.microsoft.com/office/word/2006/wordml" xmlns:wps="http://schemas.microsoft.com/office/word/2010/wordprocessingShape" mc:Ignorable="w14 w15 w16se wp14">
+<w:footnotes xmlns:wpc="http://schemas.microsoft.com/office/word/2010/wordprocessingCanvas" xmlns:mc="http://schemas.openxmlformats.org/markup-compatibility/2006" xmlns:o="urn:schemas-microsoft-com:office:office" xmlns:r="http://schemas.openxmlformats.org/officeDocument/2006/relationships" xmlns:m="http://schemas.openxmlformats.org/officeDocument/2006/math" xmlns:v="urn:schemas-microsoft-com:vml" xmlns:wp14="http://schemas.microsoft.com/office/word/2010/wordprocessingDrawing" xmlns:wp="http://schemas.openxmlformats.org/drawingml/2006/wordprocessingDrawing" xmlns:w10="urn:schemas-microsoft-com:office:word" xmlns:w="http://schemas.openxmlformats.org/wordprocessingml/2006/main" xmlns:w14="http://schemas.microsoft.com/office/word/2010/wordml" xmlns:w15="http://schemas.microsoft.com/office/word/2012/wordml" xmlns:wpg="http://schemas.microsoft.com/office/word/2010/wordprocessingGroup" xmlns:wpi="http://schemas.microsoft.com/office/word/2010/wordprocessingInk" xmlns:wne="http://schemas.microsoft.com/office/word/2006/wordml" xmlns:wps="http://schemas.microsoft.com/office/word/2010/wordprocessingShape" mc:Ignorable="w14 w15 wp14">
   <w:footnote w:type="separator" w:id="-1">
     <w:p>
       <w:pPr>
@@ -1556,7 +1772,7 @@
 </file>
 
 <file path=word/header1.xml><?xml version="1.0" encoding="utf-8"?>
-<w:hdr xmlns:wpc="http://schemas.microsoft.com/office/word/2010/wordprocessingCanvas" xmlns:cx="http://schemas.microsoft.com/office/drawing/2014/chartex" xmlns:cx1="http://schemas.microsoft.com/office/drawing/2015/9/8/chartex" xmlns:cx2="http://schemas.microsoft.com/office/drawing/2015/10/21/chartex" xmlns:mc="http://schemas.openxmlformats.org/markup-compatibility/2006" xmlns:o="urn:schemas-microsoft-com:office:office" xmlns:r="http://schemas.openxmlformats.org/officeDocument/2006/relationships" xmlns:m="http://schemas.openxmlformats.org/officeDocument/2006/math" xmlns:v="urn:schemas-microsoft-com:vml" xmlns:wp14="http://schemas.microsoft.com/office/word/2010/wordprocessingDrawing" xmlns:wp="http://schemas.openxmlformats.org/drawingml/2006/wordprocessingDrawing" xmlns:w10="urn:schemas-microsoft-com:office:word" xmlns:w="http://schemas.openxmlformats.org/wordprocessingml/2006/main" xmlns:w14="http://schemas.microsoft.com/office/word/2010/wordml" xmlns:w15="http://schemas.microsoft.com/office/word/2012/wordml" xmlns:w16se="http://schemas.microsoft.com/office/word/2015/wordml/symex" xmlns:wpg="http://schemas.microsoft.com/office/word/2010/wordprocessingGroup" xmlns:wpi="http://schemas.microsoft.com/office/word/2010/wordprocessingInk" xmlns:wne="http://schemas.microsoft.com/office/word/2006/wordml" xmlns:wps="http://schemas.microsoft.com/office/word/2010/wordprocessingShape" mc:Ignorable="w14 w15 w16se wp14">
+<w:hdr xmlns:wpc="http://schemas.microsoft.com/office/word/2010/wordprocessingCanvas" xmlns:mc="http://schemas.openxmlformats.org/markup-compatibility/2006" xmlns:o="urn:schemas-microsoft-com:office:office" xmlns:r="http://schemas.openxmlformats.org/officeDocument/2006/relationships" xmlns:m="http://schemas.openxmlformats.org/officeDocument/2006/math" xmlns:v="urn:schemas-microsoft-com:vml" xmlns:wp14="http://schemas.microsoft.com/office/word/2010/wordprocessingDrawing" xmlns:wp="http://schemas.openxmlformats.org/drawingml/2006/wordprocessingDrawing" xmlns:w10="urn:schemas-microsoft-com:office:word" xmlns:w="http://schemas.openxmlformats.org/wordprocessingml/2006/main" xmlns:w14="http://schemas.microsoft.com/office/word/2010/wordml" xmlns:w15="http://schemas.microsoft.com/office/word/2012/wordml" xmlns:wpg="http://schemas.microsoft.com/office/word/2010/wordprocessingGroup" xmlns:wpi="http://schemas.microsoft.com/office/word/2010/wordprocessingInk" xmlns:wne="http://schemas.microsoft.com/office/word/2006/wordml" xmlns:wps="http://schemas.microsoft.com/office/word/2010/wordprocessingShape" mc:Ignorable="w14 w15 wp14">
   <w:tbl>
     <w:tblPr>
       <w:tblW w:w="5000" w:type="pct"/>
@@ -1604,11 +1820,7 @@
             <w:t xml:space="preserve"> </w:t>
           </w:r>
           <w:r>
-            <w:t xml:space="preserve">040 </w:t>
-          </w:r>
-          <w:proofErr w:type="gramStart"/>
-          <w:r>
-            <w:t>1337</w:t>
+            <w:t>040 1337</w:t>
           </w:r>
           <w:r>
             <w:t xml:space="preserve">  </w:t>
@@ -1619,7 +1831,6 @@
             </w:rPr>
             <w:t>Fax</w:t>
           </w:r>
-          <w:proofErr w:type="gramEnd"/>
           <w:r>
             <w:t xml:space="preserve"> </w:t>
           </w:r>
@@ -1720,7 +1931,7 @@
 </file>
 
 <file path=word/numbering.xml><?xml version="1.0" encoding="utf-8"?>
-<w:numbering xmlns:wpc="http://schemas.microsoft.com/office/word/2010/wordprocessingCanvas" xmlns:cx="http://schemas.microsoft.com/office/drawing/2014/chartex" xmlns:cx1="http://schemas.microsoft.com/office/drawing/2015/9/8/chartex" xmlns:cx2="http://schemas.microsoft.com/office/drawing/2015/10/21/chartex" xmlns:mc="http://schemas.openxmlformats.org/markup-compatibility/2006" xmlns:o="urn:schemas-microsoft-com:office:office" xmlns:r="http://schemas.openxmlformats.org/officeDocument/2006/relationships" xmlns:m="http://schemas.openxmlformats.org/officeDocument/2006/math" xmlns:v="urn:schemas-microsoft-com:vml" xmlns:wp14="http://schemas.microsoft.com/office/word/2010/wordprocessingDrawing" xmlns:wp="http://schemas.openxmlformats.org/drawingml/2006/wordprocessingDrawing" xmlns:w10="urn:schemas-microsoft-com:office:word" xmlns:w="http://schemas.openxmlformats.org/wordprocessingml/2006/main" xmlns:w14="http://schemas.microsoft.com/office/word/2010/wordml" xmlns:w15="http://schemas.microsoft.com/office/word/2012/wordml" xmlns:w16se="http://schemas.microsoft.com/office/word/2015/wordml/symex" xmlns:wpg="http://schemas.microsoft.com/office/word/2010/wordprocessingGroup" xmlns:wpi="http://schemas.microsoft.com/office/word/2010/wordprocessingInk" xmlns:wne="http://schemas.microsoft.com/office/word/2006/wordml" xmlns:wps="http://schemas.microsoft.com/office/word/2010/wordprocessingShape" mc:Ignorable="w14 w15 w16se wp14">
+<w:numbering xmlns:wpc="http://schemas.microsoft.com/office/word/2010/wordprocessingCanvas" xmlns:mc="http://schemas.openxmlformats.org/markup-compatibility/2006" xmlns:o="urn:schemas-microsoft-com:office:office" xmlns:r="http://schemas.openxmlformats.org/officeDocument/2006/relationships" xmlns:m="http://schemas.openxmlformats.org/officeDocument/2006/math" xmlns:v="urn:schemas-microsoft-com:vml" xmlns:wp14="http://schemas.microsoft.com/office/word/2010/wordprocessingDrawing" xmlns:wp="http://schemas.openxmlformats.org/drawingml/2006/wordprocessingDrawing" xmlns:w10="urn:schemas-microsoft-com:office:word" xmlns:w="http://schemas.openxmlformats.org/wordprocessingml/2006/main" xmlns:w14="http://schemas.microsoft.com/office/word/2010/wordml" xmlns:w15="http://schemas.microsoft.com/office/word/2012/wordml" xmlns:wpg="http://schemas.microsoft.com/office/word/2010/wordprocessingGroup" xmlns:wpi="http://schemas.microsoft.com/office/word/2010/wordprocessingInk" xmlns:wne="http://schemas.microsoft.com/office/word/2006/wordml" xmlns:wps="http://schemas.microsoft.com/office/word/2010/wordprocessingShape" mc:Ignorable="w14 w15 wp14">
   <w:abstractNum w:abstractNumId="0" w15:restartNumberingAfterBreak="0">
     <w:nsid w:val="5E3D155C"/>
     <w:multiLevelType w:val="hybridMultilevel"/>
@@ -1841,7 +2052,7 @@
 </file>
 
 <file path=word/styles.xml><?xml version="1.0" encoding="utf-8"?>
-<w:styles xmlns:mc="http://schemas.openxmlformats.org/markup-compatibility/2006" xmlns:r="http://schemas.openxmlformats.org/officeDocument/2006/relationships" xmlns:w="http://schemas.openxmlformats.org/wordprocessingml/2006/main" xmlns:w14="http://schemas.microsoft.com/office/word/2010/wordml" xmlns:w15="http://schemas.microsoft.com/office/word/2012/wordml" xmlns:w16se="http://schemas.microsoft.com/office/word/2015/wordml/symex" mc:Ignorable="w14 w15 w16se">
+<w:styles xmlns:mc="http://schemas.openxmlformats.org/markup-compatibility/2006" xmlns:r="http://schemas.openxmlformats.org/officeDocument/2006/relationships" xmlns:w="http://schemas.openxmlformats.org/wordprocessingml/2006/main" xmlns:w14="http://schemas.microsoft.com/office/word/2010/wordml" xmlns:w15="http://schemas.microsoft.com/office/word/2012/wordml" mc:Ignorable="w14 w15">
   <w:docDefaults>
     <w:rPrDefault>
       <w:rPr>
@@ -1856,7 +2067,7 @@
       </w:pPr>
     </w:pPrDefault>
   </w:docDefaults>
-  <w:latentStyles w:defLockedState="0" w:defUIPriority="99" w:defSemiHidden="0" w:defUnhideWhenUsed="0" w:defQFormat="0" w:count="372">
+  <w:latentStyles w:defLockedState="0" w:defUIPriority="99" w:defSemiHidden="0" w:defUnhideWhenUsed="0" w:defQFormat="0" w:count="371">
     <w:lsdException w:name="Normal" w:uiPriority="0" w:qFormat="1"/>
     <w:lsdException w:name="heading 1" w:uiPriority="9" w:qFormat="1"/>
     <w:lsdException w:name="heading 2" w:semiHidden="1" w:uiPriority="9" w:unhideWhenUsed="1" w:qFormat="1"/>
@@ -1961,6 +2172,7 @@
     <w:lsdException w:name="HTML Sample" w:semiHidden="1" w:unhideWhenUsed="1"/>
     <w:lsdException w:name="HTML Typewriter" w:semiHidden="1" w:unhideWhenUsed="1"/>
     <w:lsdException w:name="HTML Variable" w:semiHidden="1" w:unhideWhenUsed="1"/>
+    <w:lsdException w:name="Normal Table" w:semiHidden="1" w:unhideWhenUsed="1"/>
     <w:lsdException w:name="annotation subject" w:semiHidden="1" w:unhideWhenUsed="1"/>
     <w:lsdException w:name="No List" w:semiHidden="1" w:unhideWhenUsed="1"/>
     <w:lsdException w:name="Outline List 1" w:semiHidden="1" w:unhideWhenUsed="1"/>
@@ -2007,8 +2219,10 @@
     <w:lsdException w:name="Table Subtle 2" w:semiHidden="1" w:unhideWhenUsed="1"/>
     <w:lsdException w:name="Table Web 1" w:semiHidden="1" w:unhideWhenUsed="1"/>
     <w:lsdException w:name="Table Web 2" w:semiHidden="1" w:unhideWhenUsed="1"/>
+    <w:lsdException w:name="Table Web 3" w:semiHidden="1" w:unhideWhenUsed="1"/>
     <w:lsdException w:name="Balloon Text" w:semiHidden="1" w:unhideWhenUsed="1"/>
     <w:lsdException w:name="Table Grid" w:uiPriority="59"/>
+    <w:lsdException w:name="Table Theme" w:semiHidden="1" w:unhideWhenUsed="1"/>
     <w:lsdException w:name="Placeholder Text" w:semiHidden="1"/>
     <w:lsdException w:name="No Spacing" w:uiPriority="1" w:qFormat="1"/>
     <w:lsdException w:name="Light Shading" w:uiPriority="60"/>
@@ -2224,7 +2438,6 @@
     <w:lsdException w:name="List Table 5 Dark Accent 6" w:uiPriority="50"/>
     <w:lsdException w:name="List Table 6 Colorful Accent 6" w:uiPriority="51"/>
     <w:lsdException w:name="List Table 7 Colorful Accent 6" w:uiPriority="52"/>
-    <w:lsdException w:name="Mention" w:semiHidden="1" w:unhideWhenUsed="1"/>
   </w:latentStyles>
   <w:style w:type="paragraph" w:default="1" w:styleId="Standard">
     <w:name w:val="Normal"/>
@@ -2493,35 +2706,963 @@
 </w:styles>
 </file>
 
+<file path=word/charts/chart1.xml><?xml version="1.0" encoding="utf-8"?>
+<c:chartSpace xmlns:c="http://schemas.openxmlformats.org/drawingml/2006/chart" xmlns:a="http://schemas.openxmlformats.org/drawingml/2006/main" xmlns:r="http://schemas.openxmlformats.org/officeDocument/2006/relationships">
+  <c:date1904 val="0"/>
+  <c:lang val="de-DE"/>
+  <c:roundedCorners val="0"/>
+  <mc:AlternateContent xmlns:mc="http://schemas.openxmlformats.org/markup-compatibility/2006">
+    <mc:Choice xmlns:c14="http://schemas.microsoft.com/office/drawing/2007/8/2/chart" Requires="c14">
+      <c14:style val="102"/>
+    </mc:Choice>
+    <mc:Fallback>
+      <c:style val="2"/>
+    </mc:Fallback>
+  </mc:AlternateContent>
+  <c:chart>
+    <c:autoTitleDeleted val="1"/>
+    <c:plotArea>
+      <c:layout/>
+      <c:barChart>
+        <c:barDir val="col"/>
+        <c:grouping val="percentStacked"/>
+        <c:varyColors val="0"/>
+        <c:ser>
+          <c:idx val="0"/>
+          <c:order val="0"/>
+          <c:tx>
+            <c:strRef>
+              <c:f>Tabelle1!$B$1</c:f>
+              <c:strCache>
+                <c:ptCount val="1"/>
+                <c:pt idx="0">
+                  <c:v>Wert</c:v>
+                </c:pt>
+              </c:strCache>
+            </c:strRef>
+          </c:tx>
+          <c:spPr>
+            <a:solidFill>
+              <a:srgbClr val="FFFF00">
+                <a:alpha val="75000"/>
+              </a:srgbClr>
+            </a:solidFill>
+            <a:ln>
+              <a:noFill/>
+            </a:ln>
+            <a:effectLst/>
+          </c:spPr>
+          <c:invertIfNegative val="0"/>
+          <c:cat>
+            <c:strRef>
+              <c:f>Tabelle1!$A$2:$A$5</c:f>
+              <c:strCache>
+                <c:ptCount val="4"/>
+                <c:pt idx="0">
+                  <c:v>Budget Ist</c:v>
+                </c:pt>
+                <c:pt idx="1">
+                  <c:v>Budget Soll</c:v>
+                </c:pt>
+                <c:pt idx="2">
+                  <c:v>Zeit Ist</c:v>
+                </c:pt>
+                <c:pt idx="3">
+                  <c:v>Zeit Soll</c:v>
+                </c:pt>
+              </c:strCache>
+            </c:strRef>
+          </c:cat>
+          <c:val>
+            <c:numRef>
+              <c:f>Tabelle1!$B$2:$B$5</c:f>
+              <c:numCache>
+                <c:formatCode>General</c:formatCode>
+                <c:ptCount val="4"/>
+                <c:pt idx="0">
+                  <c:v>38.85</c:v>
+                </c:pt>
+                <c:pt idx="1">
+                  <c:v>34.299999999999997</c:v>
+                </c:pt>
+                <c:pt idx="2">
+                  <c:v>40</c:v>
+                </c:pt>
+                <c:pt idx="3">
+                  <c:v>37.5</c:v>
+                </c:pt>
+              </c:numCache>
+            </c:numRef>
+          </c:val>
+        </c:ser>
+        <c:ser>
+          <c:idx val="1"/>
+          <c:order val="1"/>
+          <c:tx>
+            <c:strRef>
+              <c:f>Tabelle1!$C$1</c:f>
+              <c:strCache>
+                <c:ptCount val="1"/>
+                <c:pt idx="0">
+                  <c:v>Verbleibend</c:v>
+                </c:pt>
+              </c:strCache>
+            </c:strRef>
+          </c:tx>
+          <c:spPr>
+            <a:solidFill>
+              <a:srgbClr val="00B050">
+                <a:alpha val="75000"/>
+              </a:srgbClr>
+            </a:solidFill>
+            <a:ln>
+              <a:noFill/>
+            </a:ln>
+            <a:effectLst/>
+          </c:spPr>
+          <c:invertIfNegative val="0"/>
+          <c:cat>
+            <c:strRef>
+              <c:f>Tabelle1!$A$2:$A$5</c:f>
+              <c:strCache>
+                <c:ptCount val="4"/>
+                <c:pt idx="0">
+                  <c:v>Budget Ist</c:v>
+                </c:pt>
+                <c:pt idx="1">
+                  <c:v>Budget Soll</c:v>
+                </c:pt>
+                <c:pt idx="2">
+                  <c:v>Zeit Ist</c:v>
+                </c:pt>
+                <c:pt idx="3">
+                  <c:v>Zeit Soll</c:v>
+                </c:pt>
+              </c:strCache>
+            </c:strRef>
+          </c:cat>
+          <c:val>
+            <c:numRef>
+              <c:f>Tabelle1!$C$2:$C$5</c:f>
+              <c:numCache>
+                <c:formatCode>General</c:formatCode>
+                <c:ptCount val="4"/>
+                <c:pt idx="0">
+                  <c:v>61.15</c:v>
+                </c:pt>
+                <c:pt idx="1">
+                  <c:v>65.7</c:v>
+                </c:pt>
+                <c:pt idx="2">
+                  <c:v>60</c:v>
+                </c:pt>
+                <c:pt idx="3">
+                  <c:v>62.5</c:v>
+                </c:pt>
+              </c:numCache>
+            </c:numRef>
+          </c:val>
+        </c:ser>
+        <c:ser>
+          <c:idx val="2"/>
+          <c:order val="2"/>
+          <c:tx>
+            <c:strRef>
+              <c:f>Tabelle1!$D$1</c:f>
+              <c:strCache>
+                <c:ptCount val="1"/>
+                <c:pt idx="0">
+                  <c:v>Spalte1</c:v>
+                </c:pt>
+              </c:strCache>
+            </c:strRef>
+          </c:tx>
+          <c:spPr>
+            <a:solidFill>
+              <a:schemeClr val="accent3"/>
+            </a:solidFill>
+            <a:ln>
+              <a:noFill/>
+            </a:ln>
+            <a:effectLst/>
+          </c:spPr>
+          <c:invertIfNegative val="0"/>
+          <c:cat>
+            <c:strRef>
+              <c:f>Tabelle1!$A$2:$A$5</c:f>
+              <c:strCache>
+                <c:ptCount val="4"/>
+                <c:pt idx="0">
+                  <c:v>Budget Ist</c:v>
+                </c:pt>
+                <c:pt idx="1">
+                  <c:v>Budget Soll</c:v>
+                </c:pt>
+                <c:pt idx="2">
+                  <c:v>Zeit Ist</c:v>
+                </c:pt>
+                <c:pt idx="3">
+                  <c:v>Zeit Soll</c:v>
+                </c:pt>
+              </c:strCache>
+            </c:strRef>
+          </c:cat>
+          <c:val>
+            <c:numRef>
+              <c:f>Tabelle1!$D$2:$D$5</c:f>
+              <c:numCache>
+                <c:formatCode>General</c:formatCode>
+                <c:ptCount val="4"/>
+              </c:numCache>
+            </c:numRef>
+          </c:val>
+        </c:ser>
+        <c:dLbls>
+          <c:showLegendKey val="0"/>
+          <c:showVal val="0"/>
+          <c:showCatName val="0"/>
+          <c:showSerName val="0"/>
+          <c:showPercent val="0"/>
+          <c:showBubbleSize val="0"/>
+        </c:dLbls>
+        <c:gapWidth val="65"/>
+        <c:overlap val="100"/>
+        <c:axId val="1375808016"/>
+        <c:axId val="1315663200"/>
+      </c:barChart>
+      <c:catAx>
+        <c:axId val="1375808016"/>
+        <c:scaling>
+          <c:orientation val="minMax"/>
+        </c:scaling>
+        <c:delete val="0"/>
+        <c:axPos val="b"/>
+        <c:numFmt formatCode="General" sourceLinked="1"/>
+        <c:majorTickMark val="none"/>
+        <c:minorTickMark val="none"/>
+        <c:tickLblPos val="nextTo"/>
+        <c:spPr>
+          <a:noFill/>
+          <a:ln w="9525" cap="flat" cmpd="sng" algn="ctr">
+            <a:solidFill>
+              <a:schemeClr val="tx1">
+                <a:lumMod val="15000"/>
+                <a:lumOff val="85000"/>
+              </a:schemeClr>
+            </a:solidFill>
+            <a:round/>
+          </a:ln>
+          <a:effectLst/>
+        </c:spPr>
+        <c:txPr>
+          <a:bodyPr rot="-60000000" spcFirstLastPara="1" vertOverflow="ellipsis" vert="horz" wrap="square" anchor="ctr" anchorCtr="1"/>
+          <a:lstStyle/>
+          <a:p>
+            <a:pPr>
+              <a:defRPr sz="900" b="0" i="0" u="none" strike="noStrike" kern="1200" baseline="0">
+                <a:solidFill>
+                  <a:schemeClr val="tx1">
+                    <a:lumMod val="65000"/>
+                    <a:lumOff val="35000"/>
+                  </a:schemeClr>
+                </a:solidFill>
+                <a:latin typeface="+mn-lt"/>
+                <a:ea typeface="+mn-ea"/>
+                <a:cs typeface="+mn-cs"/>
+              </a:defRPr>
+            </a:pPr>
+            <a:endParaRPr lang="de-DE"/>
+          </a:p>
+        </c:txPr>
+        <c:crossAx val="1315663200"/>
+        <c:crosses val="autoZero"/>
+        <c:auto val="1"/>
+        <c:lblAlgn val="ctr"/>
+        <c:lblOffset val="100"/>
+        <c:noMultiLvlLbl val="0"/>
+      </c:catAx>
+      <c:valAx>
+        <c:axId val="1315663200"/>
+        <c:scaling>
+          <c:orientation val="minMax"/>
+        </c:scaling>
+        <c:delete val="0"/>
+        <c:axPos val="l"/>
+        <c:majorGridlines>
+          <c:spPr>
+            <a:ln w="9525" cap="flat" cmpd="sng" algn="ctr">
+              <a:solidFill>
+                <a:schemeClr val="tx1">
+                  <a:lumMod val="15000"/>
+                  <a:lumOff val="85000"/>
+                </a:schemeClr>
+              </a:solidFill>
+              <a:round/>
+            </a:ln>
+            <a:effectLst/>
+          </c:spPr>
+        </c:majorGridlines>
+        <c:numFmt formatCode="0%" sourceLinked="1"/>
+        <c:majorTickMark val="none"/>
+        <c:minorTickMark val="none"/>
+        <c:tickLblPos val="nextTo"/>
+        <c:spPr>
+          <a:noFill/>
+          <a:ln>
+            <a:noFill/>
+          </a:ln>
+          <a:effectLst/>
+        </c:spPr>
+        <c:txPr>
+          <a:bodyPr rot="-60000000" spcFirstLastPara="1" vertOverflow="ellipsis" vert="horz" wrap="square" anchor="ctr" anchorCtr="1"/>
+          <a:lstStyle/>
+          <a:p>
+            <a:pPr>
+              <a:defRPr sz="900" b="0" i="0" u="none" strike="noStrike" kern="1200" baseline="0">
+                <a:solidFill>
+                  <a:schemeClr val="tx1">
+                    <a:lumMod val="65000"/>
+                    <a:lumOff val="35000"/>
+                  </a:schemeClr>
+                </a:solidFill>
+                <a:latin typeface="+mn-lt"/>
+                <a:ea typeface="+mn-ea"/>
+                <a:cs typeface="+mn-cs"/>
+              </a:defRPr>
+            </a:pPr>
+            <a:endParaRPr lang="de-DE"/>
+          </a:p>
+        </c:txPr>
+        <c:crossAx val="1375808016"/>
+        <c:crosses val="autoZero"/>
+        <c:crossBetween val="between"/>
+      </c:valAx>
+      <c:spPr>
+        <a:noFill/>
+        <a:ln>
+          <a:noFill/>
+        </a:ln>
+        <a:effectLst/>
+      </c:spPr>
+    </c:plotArea>
+    <c:legend>
+      <c:legendPos val="b"/>
+      <c:legendEntry>
+        <c:idx val="2"/>
+        <c:delete val="1"/>
+      </c:legendEntry>
+      <c:overlay val="0"/>
+      <c:spPr>
+        <a:noFill/>
+        <a:ln>
+          <a:noFill/>
+        </a:ln>
+        <a:effectLst/>
+      </c:spPr>
+      <c:txPr>
+        <a:bodyPr rot="0" spcFirstLastPara="1" vertOverflow="ellipsis" vert="horz" wrap="square" anchor="ctr" anchorCtr="1"/>
+        <a:lstStyle/>
+        <a:p>
+          <a:pPr>
+            <a:defRPr sz="900" b="0" i="0" u="none" strike="noStrike" kern="1200" baseline="0">
+              <a:solidFill>
+                <a:schemeClr val="tx1">
+                  <a:lumMod val="65000"/>
+                  <a:lumOff val="35000"/>
+                </a:schemeClr>
+              </a:solidFill>
+              <a:latin typeface="+mn-lt"/>
+              <a:ea typeface="+mn-ea"/>
+              <a:cs typeface="+mn-cs"/>
+            </a:defRPr>
+          </a:pPr>
+          <a:endParaRPr lang="de-DE"/>
+        </a:p>
+      </c:txPr>
+    </c:legend>
+    <c:plotVisOnly val="1"/>
+    <c:dispBlanksAs val="gap"/>
+    <c:showDLblsOverMax val="0"/>
+  </c:chart>
+  <c:spPr>
+    <a:solidFill>
+      <a:schemeClr val="bg1"/>
+    </a:solidFill>
+    <a:ln w="9525" cap="flat" cmpd="sng" algn="ctr">
+      <a:solidFill>
+        <a:schemeClr val="tx1">
+          <a:lumMod val="15000"/>
+          <a:lumOff val="85000"/>
+        </a:schemeClr>
+      </a:solidFill>
+      <a:round/>
+    </a:ln>
+    <a:effectLst/>
+  </c:spPr>
+  <c:txPr>
+    <a:bodyPr/>
+    <a:lstStyle/>
+    <a:p>
+      <a:pPr>
+        <a:defRPr/>
+      </a:pPr>
+      <a:endParaRPr lang="de-DE"/>
+    </a:p>
+  </c:txPr>
+  <c:externalData r:id="rId3">
+    <c:autoUpdate val="0"/>
+  </c:externalData>
+</c:chartSpace>
+</file>
+
+<file path=word/charts/colors1.xml><?xml version="1.0" encoding="utf-8"?>
+<cs:colorStyle xmlns:cs="http://schemas.microsoft.com/office/drawing/2012/chartStyle" xmlns:a="http://schemas.openxmlformats.org/drawingml/2006/main" meth="cycle" id="10">
+  <a:schemeClr val="accent1"/>
+  <a:schemeClr val="accent2"/>
+  <a:schemeClr val="accent3"/>
+  <a:schemeClr val="accent4"/>
+  <a:schemeClr val="accent5"/>
+  <a:schemeClr val="accent6"/>
+  <cs:variation/>
+  <cs:variation>
+    <a:lumMod val="60000"/>
+  </cs:variation>
+  <cs:variation>
+    <a:lumMod val="80000"/>
+    <a:lumOff val="20000"/>
+  </cs:variation>
+  <cs:variation>
+    <a:lumMod val="80000"/>
+  </cs:variation>
+  <cs:variation>
+    <a:lumMod val="60000"/>
+    <a:lumOff val="40000"/>
+  </cs:variation>
+  <cs:variation>
+    <a:lumMod val="50000"/>
+  </cs:variation>
+  <cs:variation>
+    <a:lumMod val="70000"/>
+    <a:lumOff val="30000"/>
+  </cs:variation>
+  <cs:variation>
+    <a:lumMod val="70000"/>
+  </cs:variation>
+  <cs:variation>
+    <a:lumMod val="50000"/>
+    <a:lumOff val="50000"/>
+  </cs:variation>
+</cs:colorStyle>
+</file>
+
+<file path=word/charts/style1.xml><?xml version="1.0" encoding="utf-8"?>
+<cs:chartStyle xmlns:cs="http://schemas.microsoft.com/office/drawing/2012/chartStyle" xmlns:a="http://schemas.openxmlformats.org/drawingml/2006/main" id="297">
+  <cs:axisTitle>
+    <cs:lnRef idx="0"/>
+    <cs:fillRef idx="0"/>
+    <cs:effectRef idx="0"/>
+    <cs:fontRef idx="minor">
+      <a:schemeClr val="tx1">
+        <a:lumMod val="65000"/>
+        <a:lumOff val="35000"/>
+      </a:schemeClr>
+    </cs:fontRef>
+    <cs:defRPr sz="1000" kern="1200"/>
+  </cs:axisTitle>
+  <cs:categoryAxis>
+    <cs:lnRef idx="0"/>
+    <cs:fillRef idx="0"/>
+    <cs:effectRef idx="0"/>
+    <cs:fontRef idx="minor">
+      <a:schemeClr val="tx1">
+        <a:lumMod val="65000"/>
+        <a:lumOff val="35000"/>
+      </a:schemeClr>
+    </cs:fontRef>
+    <cs:spPr>
+      <a:ln w="9525" cap="flat" cmpd="sng" algn="ctr">
+        <a:solidFill>
+          <a:schemeClr val="tx1">
+            <a:lumMod val="15000"/>
+            <a:lumOff val="85000"/>
+          </a:schemeClr>
+        </a:solidFill>
+        <a:round/>
+      </a:ln>
+    </cs:spPr>
+    <cs:defRPr sz="900" kern="1200"/>
+  </cs:categoryAxis>
+  <cs:chartArea mods="allowNoFillOverride allowNoLineOverride">
+    <cs:lnRef idx="0"/>
+    <cs:fillRef idx="0"/>
+    <cs:effectRef idx="0"/>
+    <cs:fontRef idx="minor">
+      <a:schemeClr val="tx1"/>
+    </cs:fontRef>
+    <cs:spPr>
+      <a:solidFill>
+        <a:schemeClr val="bg1"/>
+      </a:solidFill>
+      <a:ln w="9525" cap="flat" cmpd="sng" algn="ctr">
+        <a:solidFill>
+          <a:schemeClr val="tx1">
+            <a:lumMod val="15000"/>
+            <a:lumOff val="85000"/>
+          </a:schemeClr>
+        </a:solidFill>
+        <a:round/>
+      </a:ln>
+    </cs:spPr>
+    <cs:defRPr sz="1000" kern="1200"/>
+  </cs:chartArea>
+  <cs:dataLabel>
+    <cs:lnRef idx="0"/>
+    <cs:fillRef idx="0"/>
+    <cs:effectRef idx="0"/>
+    <cs:fontRef idx="minor">
+      <a:schemeClr val="tx1">
+        <a:lumMod val="75000"/>
+        <a:lumOff val="25000"/>
+      </a:schemeClr>
+    </cs:fontRef>
+    <cs:defRPr sz="900" kern="1200"/>
+  </cs:dataLabel>
+  <cs:dataLabelCallout>
+    <cs:lnRef idx="0"/>
+    <cs:fillRef idx="0"/>
+    <cs:effectRef idx="0"/>
+    <cs:fontRef idx="minor">
+      <a:schemeClr val="dk1">
+        <a:lumMod val="65000"/>
+        <a:lumOff val="35000"/>
+      </a:schemeClr>
+    </cs:fontRef>
+    <cs:spPr>
+      <a:solidFill>
+        <a:schemeClr val="lt1"/>
+      </a:solidFill>
+      <a:ln>
+        <a:solidFill>
+          <a:schemeClr val="dk1">
+            <a:lumMod val="25000"/>
+            <a:lumOff val="75000"/>
+          </a:schemeClr>
+        </a:solidFill>
+      </a:ln>
+    </cs:spPr>
+    <cs:defRPr sz="900" kern="1200"/>
+    <cs:bodyPr rot="0" spcFirstLastPara="1" vertOverflow="clip" horzOverflow="clip" vert="horz" wrap="square" lIns="36576" tIns="18288" rIns="36576" bIns="18288" anchor="ctr" anchorCtr="1">
+      <a:spAutoFit/>
+    </cs:bodyPr>
+  </cs:dataLabelCallout>
+  <cs:dataPoint>
+    <cs:lnRef idx="0"/>
+    <cs:fillRef idx="1">
+      <cs:styleClr val="auto"/>
+    </cs:fillRef>
+    <cs:effectRef idx="0"/>
+    <cs:fontRef idx="minor">
+      <a:schemeClr val="tx1"/>
+    </cs:fontRef>
+  </cs:dataPoint>
+  <cs:dataPoint3D>
+    <cs:lnRef idx="0"/>
+    <cs:fillRef idx="1">
+      <cs:styleClr val="auto"/>
+    </cs:fillRef>
+    <cs:effectRef idx="0"/>
+    <cs:fontRef idx="minor">
+      <a:schemeClr val="tx1"/>
+    </cs:fontRef>
+  </cs:dataPoint3D>
+  <cs:dataPointLine>
+    <cs:lnRef idx="0">
+      <cs:styleClr val="auto"/>
+    </cs:lnRef>
+    <cs:fillRef idx="1"/>
+    <cs:effectRef idx="0"/>
+    <cs:fontRef idx="minor">
+      <a:schemeClr val="tx1"/>
+    </cs:fontRef>
+    <cs:spPr>
+      <a:ln w="28575" cap="rnd">
+        <a:solidFill>
+          <a:schemeClr val="phClr"/>
+        </a:solidFill>
+        <a:round/>
+      </a:ln>
+    </cs:spPr>
+  </cs:dataPointLine>
+  <cs:dataPointMarker>
+    <cs:lnRef idx="0">
+      <cs:styleClr val="auto"/>
+    </cs:lnRef>
+    <cs:fillRef idx="1">
+      <cs:styleClr val="auto"/>
+    </cs:fillRef>
+    <cs:effectRef idx="0"/>
+    <cs:fontRef idx="minor">
+      <a:schemeClr val="tx1"/>
+    </cs:fontRef>
+    <cs:spPr>
+      <a:ln w="9525">
+        <a:solidFill>
+          <a:schemeClr val="phClr"/>
+        </a:solidFill>
+      </a:ln>
+    </cs:spPr>
+  </cs:dataPointMarker>
+  <cs:dataPointMarkerLayout symbol="circle" size="5"/>
+  <cs:dataPointWireframe>
+    <cs:lnRef idx="0">
+      <cs:styleClr val="auto"/>
+    </cs:lnRef>
+    <cs:fillRef idx="1"/>
+    <cs:effectRef idx="0"/>
+    <cs:fontRef idx="minor">
+      <a:schemeClr val="tx1"/>
+    </cs:fontRef>
+    <cs:spPr>
+      <a:ln w="9525" cap="rnd">
+        <a:solidFill>
+          <a:schemeClr val="phClr"/>
+        </a:solidFill>
+        <a:round/>
+      </a:ln>
+    </cs:spPr>
+  </cs:dataPointWireframe>
+  <cs:dataTable>
+    <cs:lnRef idx="0"/>
+    <cs:fillRef idx="0"/>
+    <cs:effectRef idx="0"/>
+    <cs:fontRef idx="minor">
+      <a:schemeClr val="tx1">
+        <a:lumMod val="65000"/>
+        <a:lumOff val="35000"/>
+      </a:schemeClr>
+    </cs:fontRef>
+    <cs:spPr>
+      <a:noFill/>
+      <a:ln w="9525" cap="flat" cmpd="sng" algn="ctr">
+        <a:solidFill>
+          <a:schemeClr val="tx1">
+            <a:lumMod val="15000"/>
+            <a:lumOff val="85000"/>
+          </a:schemeClr>
+        </a:solidFill>
+        <a:round/>
+      </a:ln>
+    </cs:spPr>
+    <cs:defRPr sz="900" kern="1200"/>
+  </cs:dataTable>
+  <cs:downBar>
+    <cs:lnRef idx="0"/>
+    <cs:fillRef idx="0"/>
+    <cs:effectRef idx="0"/>
+    <cs:fontRef idx="minor">
+      <a:schemeClr val="tx1"/>
+    </cs:fontRef>
+    <cs:spPr>
+      <a:solidFill>
+        <a:schemeClr val="dk1">
+          <a:lumMod val="75000"/>
+          <a:lumOff val="25000"/>
+        </a:schemeClr>
+      </a:solidFill>
+      <a:ln w="9525" cap="flat" cmpd="sng" algn="ctr">
+        <a:solidFill>
+          <a:schemeClr val="tx1">
+            <a:lumMod val="65000"/>
+            <a:lumOff val="35000"/>
+          </a:schemeClr>
+        </a:solidFill>
+        <a:round/>
+      </a:ln>
+    </cs:spPr>
+  </cs:downBar>
+  <cs:dropLine>
+    <cs:lnRef idx="0"/>
+    <cs:fillRef idx="0"/>
+    <cs:effectRef idx="0"/>
+    <cs:fontRef idx="minor">
+      <a:schemeClr val="tx1"/>
+    </cs:fontRef>
+    <cs:spPr>
+      <a:ln w="9525" cap="flat" cmpd="sng" algn="ctr">
+        <a:solidFill>
+          <a:schemeClr val="tx1">
+            <a:lumMod val="35000"/>
+            <a:lumOff val="65000"/>
+          </a:schemeClr>
+        </a:solidFill>
+        <a:round/>
+      </a:ln>
+    </cs:spPr>
+  </cs:dropLine>
+  <cs:errorBar>
+    <cs:lnRef idx="0"/>
+    <cs:fillRef idx="0"/>
+    <cs:effectRef idx="0"/>
+    <cs:fontRef idx="minor">
+      <a:schemeClr val="tx1"/>
+    </cs:fontRef>
+    <cs:spPr>
+      <a:ln w="9525" cap="flat" cmpd="sng" algn="ctr">
+        <a:solidFill>
+          <a:schemeClr val="tx1">
+            <a:lumMod val="65000"/>
+            <a:lumOff val="35000"/>
+          </a:schemeClr>
+        </a:solidFill>
+        <a:round/>
+      </a:ln>
+    </cs:spPr>
+  </cs:errorBar>
+  <cs:floor>
+    <cs:lnRef idx="0"/>
+    <cs:fillRef idx="0"/>
+    <cs:effectRef idx="0"/>
+    <cs:fontRef idx="minor">
+      <a:schemeClr val="tx1"/>
+    </cs:fontRef>
+    <cs:spPr>
+      <a:noFill/>
+      <a:ln>
+        <a:noFill/>
+      </a:ln>
+    </cs:spPr>
+  </cs:floor>
+  <cs:gridlineMajor>
+    <cs:lnRef idx="0"/>
+    <cs:fillRef idx="0"/>
+    <cs:effectRef idx="0"/>
+    <cs:fontRef idx="minor">
+      <a:schemeClr val="tx1"/>
+    </cs:fontRef>
+    <cs:spPr>
+      <a:ln w="9525" cap="flat" cmpd="sng" algn="ctr">
+        <a:solidFill>
+          <a:schemeClr val="tx1">
+            <a:lumMod val="15000"/>
+            <a:lumOff val="85000"/>
+          </a:schemeClr>
+        </a:solidFill>
+        <a:round/>
+      </a:ln>
+    </cs:spPr>
+  </cs:gridlineMajor>
+  <cs:gridlineMinor>
+    <cs:lnRef idx="0"/>
+    <cs:fillRef idx="0"/>
+    <cs:effectRef idx="0"/>
+    <cs:fontRef idx="minor">
+      <a:schemeClr val="tx1"/>
+    </cs:fontRef>
+    <cs:spPr>
+      <a:ln w="9525" cap="flat" cmpd="sng" algn="ctr">
+        <a:solidFill>
+          <a:schemeClr val="tx1">
+            <a:lumMod val="5000"/>
+            <a:lumOff val="95000"/>
+          </a:schemeClr>
+        </a:solidFill>
+        <a:round/>
+      </a:ln>
+    </cs:spPr>
+  </cs:gridlineMinor>
+  <cs:hiLoLine>
+    <cs:lnRef idx="0"/>
+    <cs:fillRef idx="0"/>
+    <cs:effectRef idx="0"/>
+    <cs:fontRef idx="minor">
+      <a:schemeClr val="tx1"/>
+    </cs:fontRef>
+    <cs:spPr>
+      <a:ln w="9525" cap="flat" cmpd="sng" algn="ctr">
+        <a:solidFill>
+          <a:schemeClr val="tx1">
+            <a:lumMod val="50000"/>
+            <a:lumOff val="50000"/>
+          </a:schemeClr>
+        </a:solidFill>
+        <a:round/>
+      </a:ln>
+    </cs:spPr>
+  </cs:hiLoLine>
+  <cs:leaderLine>
+    <cs:lnRef idx="0"/>
+    <cs:fillRef idx="0"/>
+    <cs:effectRef idx="0"/>
+    <cs:fontRef idx="minor">
+      <a:schemeClr val="tx1"/>
+    </cs:fontRef>
+    <cs:spPr>
+      <a:ln w="9525" cap="flat" cmpd="sng" algn="ctr">
+        <a:solidFill>
+          <a:schemeClr val="tx1">
+            <a:lumMod val="35000"/>
+            <a:lumOff val="65000"/>
+          </a:schemeClr>
+        </a:solidFill>
+        <a:round/>
+      </a:ln>
+    </cs:spPr>
+  </cs:leaderLine>
+  <cs:legend>
+    <cs:lnRef idx="0"/>
+    <cs:fillRef idx="0"/>
+    <cs:effectRef idx="0"/>
+    <cs:fontRef idx="minor">
+      <a:schemeClr val="tx1">
+        <a:lumMod val="65000"/>
+        <a:lumOff val="35000"/>
+      </a:schemeClr>
+    </cs:fontRef>
+    <cs:defRPr sz="900" kern="1200"/>
+  </cs:legend>
+  <cs:plotArea mods="allowNoFillOverride allowNoLineOverride">
+    <cs:lnRef idx="0"/>
+    <cs:fillRef idx="0"/>
+    <cs:effectRef idx="0"/>
+    <cs:fontRef idx="minor">
+      <a:schemeClr val="tx1"/>
+    </cs:fontRef>
+  </cs:plotArea>
+  <cs:plotArea3D mods="allowNoFillOverride allowNoLineOverride">
+    <cs:lnRef idx="0"/>
+    <cs:fillRef idx="0"/>
+    <cs:effectRef idx="0"/>
+    <cs:fontRef idx="minor">
+      <a:schemeClr val="tx1"/>
+    </cs:fontRef>
+  </cs:plotArea3D>
+  <cs:seriesAxis>
+    <cs:lnRef idx="0"/>
+    <cs:fillRef idx="0"/>
+    <cs:effectRef idx="0"/>
+    <cs:fontRef idx="minor">
+      <a:schemeClr val="tx1">
+        <a:lumMod val="65000"/>
+        <a:lumOff val="35000"/>
+      </a:schemeClr>
+    </cs:fontRef>
+    <cs:defRPr sz="900" kern="1200"/>
+  </cs:seriesAxis>
+  <cs:seriesLine>
+    <cs:lnRef idx="0"/>
+    <cs:fillRef idx="0"/>
+    <cs:effectRef idx="0"/>
+    <cs:fontRef idx="minor">
+      <a:schemeClr val="tx1"/>
+    </cs:fontRef>
+    <cs:spPr>
+      <a:ln w="9525" cap="flat" cmpd="sng" algn="ctr">
+        <a:solidFill>
+          <a:schemeClr val="tx1">
+            <a:lumMod val="35000"/>
+            <a:lumOff val="65000"/>
+          </a:schemeClr>
+        </a:solidFill>
+        <a:round/>
+      </a:ln>
+    </cs:spPr>
+  </cs:seriesLine>
+  <cs:title>
+    <cs:lnRef idx="0"/>
+    <cs:fillRef idx="0"/>
+    <cs:effectRef idx="0"/>
+    <cs:fontRef idx="minor">
+      <a:schemeClr val="tx1">
+        <a:lumMod val="65000"/>
+        <a:lumOff val="35000"/>
+      </a:schemeClr>
+    </cs:fontRef>
+    <cs:defRPr sz="1400" b="0" kern="1200" spc="0" baseline="0"/>
+  </cs:title>
+  <cs:trendline>
+    <cs:lnRef idx="0">
+      <cs:styleClr val="auto"/>
+    </cs:lnRef>
+    <cs:fillRef idx="0"/>
+    <cs:effectRef idx="0"/>
+    <cs:fontRef idx="minor">
+      <a:schemeClr val="tx1"/>
+    </cs:fontRef>
+    <cs:spPr>
+      <a:ln w="19050" cap="rnd">
+        <a:solidFill>
+          <a:schemeClr val="phClr"/>
+        </a:solidFill>
+        <a:prstDash val="sysDot"/>
+      </a:ln>
+    </cs:spPr>
+  </cs:trendline>
+  <cs:trendlineLabel>
+    <cs:lnRef idx="0"/>
+    <cs:fillRef idx="0"/>
+    <cs:effectRef idx="0"/>
+    <cs:fontRef idx="minor">
+      <a:schemeClr val="tx1">
+        <a:lumMod val="65000"/>
+        <a:lumOff val="35000"/>
+      </a:schemeClr>
+    </cs:fontRef>
+    <cs:defRPr sz="900" kern="1200"/>
+  </cs:trendlineLabel>
+  <cs:upBar>
+    <cs:lnRef idx="0"/>
+    <cs:fillRef idx="0"/>
+    <cs:effectRef idx="0"/>
+    <cs:fontRef idx="minor">
+      <a:schemeClr val="tx1"/>
+    </cs:fontRef>
+    <cs:spPr>
+      <a:solidFill>
+        <a:schemeClr val="lt1"/>
+      </a:solidFill>
+      <a:ln w="9525" cap="flat" cmpd="sng" algn="ctr">
+        <a:solidFill>
+          <a:schemeClr val="tx1">
+            <a:lumMod val="65000"/>
+            <a:lumOff val="35000"/>
+          </a:schemeClr>
+        </a:solidFill>
+        <a:round/>
+      </a:ln>
+    </cs:spPr>
+  </cs:upBar>
+  <cs:valueAxis>
+    <cs:lnRef idx="0"/>
+    <cs:fillRef idx="0"/>
+    <cs:effectRef idx="0"/>
+    <cs:fontRef idx="minor">
+      <a:schemeClr val="tx1">
+        <a:lumMod val="65000"/>
+        <a:lumOff val="35000"/>
+      </a:schemeClr>
+    </cs:fontRef>
+    <cs:defRPr sz="900" kern="1200"/>
+  </cs:valueAxis>
+  <cs:wall>
+    <cs:lnRef idx="0"/>
+    <cs:fillRef idx="0"/>
+    <cs:effectRef idx="0"/>
+    <cs:fontRef idx="minor">
+      <a:schemeClr val="tx1"/>
+    </cs:fontRef>
+    <cs:spPr>
+      <a:noFill/>
+      <a:ln>
+        <a:noFill/>
+      </a:ln>
+    </cs:spPr>
+  </cs:wall>
+</cs:chartStyle>
+</file>
+
 <file path=word/glossary/document.xml><?xml version="1.0" encoding="utf-8"?>
-<w:glossaryDocument xmlns:wpc="http://schemas.microsoft.com/office/word/2010/wordprocessingCanvas" xmlns:cx="http://schemas.microsoft.com/office/drawing/2014/chartex" xmlns:cx1="http://schemas.microsoft.com/office/drawing/2015/9/8/chartex" xmlns:cx2="http://schemas.microsoft.com/office/drawing/2015/10/21/chartex" xmlns:mc="http://schemas.openxmlformats.org/markup-compatibility/2006" xmlns:o="urn:schemas-microsoft-com:office:office" xmlns:r="http://schemas.openxmlformats.org/officeDocument/2006/relationships" xmlns:m="http://schemas.openxmlformats.org/officeDocument/2006/math" xmlns:v="urn:schemas-microsoft-com:vml" xmlns:wp14="http://schemas.microsoft.com/office/word/2010/wordprocessingDrawing" xmlns:wp="http://schemas.openxmlformats.org/drawingml/2006/wordprocessingDrawing" xmlns:w10="urn:schemas-microsoft-com:office:word" xmlns:w="http://schemas.openxmlformats.org/wordprocessingml/2006/main" xmlns:w14="http://schemas.microsoft.com/office/word/2010/wordml" xmlns:w15="http://schemas.microsoft.com/office/word/2012/wordml" xmlns:w16se="http://schemas.microsoft.com/office/word/2015/wordml/symex" xmlns:wpg="http://schemas.microsoft.com/office/word/2010/wordprocessingGroup" xmlns:wpi="http://schemas.microsoft.com/office/word/2010/wordprocessingInk" xmlns:wne="http://schemas.microsoft.com/office/word/2006/wordml" xmlns:wps="http://schemas.microsoft.com/office/word/2010/wordprocessingShape" mc:Ignorable="w14 w15 w16se wp14">
+<w:glossaryDocument xmlns:wpc="http://schemas.microsoft.com/office/word/2010/wordprocessingCanvas" xmlns:mc="http://schemas.openxmlformats.org/markup-compatibility/2006" xmlns:o="urn:schemas-microsoft-com:office:office" xmlns:r="http://schemas.openxmlformats.org/officeDocument/2006/relationships" xmlns:m="http://schemas.openxmlformats.org/officeDocument/2006/math" xmlns:v="urn:schemas-microsoft-com:vml" xmlns:wp14="http://schemas.microsoft.com/office/word/2010/wordprocessingDrawing" xmlns:wp="http://schemas.openxmlformats.org/drawingml/2006/wordprocessingDrawing" xmlns:w10="urn:schemas-microsoft-com:office:word" xmlns:w="http://schemas.openxmlformats.org/wordprocessingml/2006/main" xmlns:w14="http://schemas.microsoft.com/office/word/2010/wordml" xmlns:w15="http://schemas.microsoft.com/office/word/2012/wordml" xmlns:wpg="http://schemas.microsoft.com/office/word/2010/wordprocessingGroup" xmlns:wpi="http://schemas.microsoft.com/office/word/2010/wordprocessingInk" xmlns:wne="http://schemas.microsoft.com/office/word/2006/wordml" xmlns:wps="http://schemas.microsoft.com/office/word/2010/wordprocessingShape" mc:Ignorable="w14 w15 wp14">
   <w:docParts>
-    <w:docPart>
-      <w:docPartPr>
-        <w:name w:val="DD50EAC6F8814B58B4B4498B76184812"/>
-        <w:category>
-          <w:name w:val="Allgemein"/>
-          <w:gallery w:val="placeholder"/>
-        </w:category>
-        <w:types>
-          <w:type w:val="bbPlcHdr"/>
-        </w:types>
-        <w:behaviors>
-          <w:behavior w:val="content"/>
-        </w:behaviors>
-        <w:guid w:val="{A5437310-4075-489B-9EEA-F3CDB480CDF1}"/>
-      </w:docPartPr>
-      <w:docPartBody>
-        <w:p>
-          <w:pPr>
-            <w:pStyle w:val="DD50EAC6F8814B58B4B4498B76184812"/>
-          </w:pPr>
-          <w:r>
-            <w:t>[Datum auswählen]</w:t>
-          </w:r>
-        </w:p>
-      </w:docPartBody>
-    </w:docPart>
     <w:docPart>
       <w:docPartPr>
         <w:name w:val="B9FF281AC9E3454BBE6C75DA8A0EAF5D"/>
@@ -2553,7 +3694,7 @@
 </file>
 
 <file path=word/glossary/fontTable.xml><?xml version="1.0" encoding="utf-8"?>
-<w:fonts xmlns:mc="http://schemas.openxmlformats.org/markup-compatibility/2006" xmlns:r="http://schemas.openxmlformats.org/officeDocument/2006/relationships" xmlns:w="http://schemas.openxmlformats.org/wordprocessingml/2006/main" xmlns:w14="http://schemas.microsoft.com/office/word/2010/wordml" xmlns:w15="http://schemas.microsoft.com/office/word/2012/wordml" xmlns:w16se="http://schemas.microsoft.com/office/word/2015/wordml/symex" mc:Ignorable="w14 w15 w16se">
+<w:fonts xmlns:mc="http://schemas.openxmlformats.org/markup-compatibility/2006" xmlns:r="http://schemas.openxmlformats.org/officeDocument/2006/relationships" xmlns:w="http://schemas.openxmlformats.org/wordprocessingml/2006/main" xmlns:w14="http://schemas.microsoft.com/office/word/2010/wordml" xmlns:w15="http://schemas.microsoft.com/office/word/2012/wordml" mc:Ignorable="w14 w15">
   <w:font w:name="Cambria">
     <w:panose1 w:val="02040503050406030204"/>
     <w:charset w:val="00"/>
@@ -2566,14 +3707,14 @@
     <w:charset w:val="00"/>
     <w:family w:val="roman"/>
     <w:pitch w:val="variable"/>
-    <w:sig w:usb0="E0002AFF" w:usb1="C0007841" w:usb2="00000009" w:usb3="00000000" w:csb0="000001FF" w:csb1="00000000"/>
+    <w:sig w:usb0="E0002EFF" w:usb1="C0007843" w:usb2="00000009" w:usb3="00000000" w:csb0="000001FF" w:csb1="00000000"/>
   </w:font>
   <w:font w:name="Courier New">
     <w:panose1 w:val="02070309020205020404"/>
     <w:charset w:val="00"/>
     <w:family w:val="modern"/>
     <w:pitch w:val="fixed"/>
-    <w:sig w:usb0="E0002AFF" w:usb1="C0007843" w:usb2="00000009" w:usb3="00000000" w:csb0="000001FF" w:csb1="00000000"/>
+    <w:sig w:usb0="E0002EFF" w:usb1="C0007843" w:usb2="00000009" w:usb3="00000000" w:csb0="000001FF" w:csb1="00000000"/>
   </w:font>
   <w:font w:name="Wingdings">
     <w:panose1 w:val="05000000000000000000"/>
@@ -2594,7 +3735,7 @@
     <w:charset w:val="00"/>
     <w:family w:val="swiss"/>
     <w:pitch w:val="variable"/>
-    <w:sig w:usb0="E10002FF" w:usb1="4000ACFF" w:usb2="00000009" w:usb3="00000000" w:csb0="0000019F" w:csb1="00000000"/>
+    <w:sig w:usb0="E00002FF" w:usb1="4000ACFF" w:usb2="00000001" w:usb3="00000000" w:csb0="0000019F" w:csb1="00000000"/>
   </w:font>
   <w:font w:name="Calibri Light">
     <w:panose1 w:val="020F0302020204030204"/>
@@ -2607,7 +3748,7 @@
 </file>
 
 <file path=word/glossary/settings.xml><?xml version="1.0" encoding="utf-8"?>
-<w:settings xmlns:mc="http://schemas.openxmlformats.org/markup-compatibility/2006" xmlns:o="urn:schemas-microsoft-com:office:office" xmlns:r="http://schemas.openxmlformats.org/officeDocument/2006/relationships" xmlns:m="http://schemas.openxmlformats.org/officeDocument/2006/math" xmlns:v="urn:schemas-microsoft-com:vml" xmlns:w10="urn:schemas-microsoft-com:office:word" xmlns:w="http://schemas.openxmlformats.org/wordprocessingml/2006/main" xmlns:w14="http://schemas.microsoft.com/office/word/2010/wordml" xmlns:w15="http://schemas.microsoft.com/office/word/2012/wordml" xmlns:w16se="http://schemas.microsoft.com/office/word/2015/wordml/symex" xmlns:sl="http://schemas.openxmlformats.org/schemaLibrary/2006/main" mc:Ignorable="w14 w15 w16se">
+<w:settings xmlns:mc="http://schemas.openxmlformats.org/markup-compatibility/2006" xmlns:o="urn:schemas-microsoft-com:office:office" xmlns:r="http://schemas.openxmlformats.org/officeDocument/2006/relationships" xmlns:m="http://schemas.openxmlformats.org/officeDocument/2006/math" xmlns:v="urn:schemas-microsoft-com:vml" xmlns:w10="urn:schemas-microsoft-com:office:word" xmlns:w="http://schemas.openxmlformats.org/wordprocessingml/2006/main" xmlns:w14="http://schemas.microsoft.com/office/word/2010/wordml" xmlns:w15="http://schemas.microsoft.com/office/word/2012/wordml" xmlns:sl="http://schemas.openxmlformats.org/schemaLibrary/2006/main" mc:Ignorable="w14 w15">
   <w:view w:val="normal"/>
   <w:defaultTabStop w:val="708"/>
   <w:hyphenationZone w:val="425"/>
@@ -2623,13 +3764,15 @@
   <w:rsids>
     <w:rsidRoot w:val="00B87E0F"/>
     <w:rsid w:val="003E11B7"/>
-    <w:rsid w:val="006C7E0A"/>
     <w:rsid w:val="0089379F"/>
+    <w:rsid w:val="009F237B"/>
     <w:rsid w:val="00A52B3F"/>
     <w:rsid w:val="00AF7C77"/>
     <w:rsid w:val="00B45085"/>
     <w:rsid w:val="00B87E0F"/>
+    <w:rsid w:val="00BC61C5"/>
     <w:rsid w:val="00E6040B"/>
+    <w:rsid w:val="00F7173E"/>
   </w:rsids>
   <m:mathPr>
     <m:mathFont m:val="Cambria Math"/>
@@ -2653,7 +3796,7 @@
 </file>
 
 <file path=word/glossary/styles.xml><?xml version="1.0" encoding="utf-8"?>
-<w:styles xmlns:mc="http://schemas.openxmlformats.org/markup-compatibility/2006" xmlns:r="http://schemas.openxmlformats.org/officeDocument/2006/relationships" xmlns:w="http://schemas.openxmlformats.org/wordprocessingml/2006/main" xmlns:w14="http://schemas.microsoft.com/office/word/2010/wordml" xmlns:w15="http://schemas.microsoft.com/office/word/2012/wordml" xmlns:w16se="http://schemas.microsoft.com/office/word/2015/wordml/symex" mc:Ignorable="w14 w15 w16se">
+<w:styles xmlns:mc="http://schemas.openxmlformats.org/markup-compatibility/2006" xmlns:r="http://schemas.openxmlformats.org/officeDocument/2006/relationships" xmlns:w="http://schemas.openxmlformats.org/wordprocessingml/2006/main" xmlns:w14="http://schemas.microsoft.com/office/word/2010/wordml" xmlns:w15="http://schemas.microsoft.com/office/word/2012/wordml" mc:Ignorable="w14 w15">
   <w:docDefaults>
     <w:rPrDefault>
       <w:rPr>
@@ -2669,7 +3812,7 @@
       </w:pPr>
     </w:pPrDefault>
   </w:docDefaults>
-  <w:latentStyles w:defLockedState="0" w:defUIPriority="99" w:defSemiHidden="0" w:defUnhideWhenUsed="0" w:defQFormat="0" w:count="372">
+  <w:latentStyles w:defLockedState="0" w:defUIPriority="99" w:defSemiHidden="0" w:defUnhideWhenUsed="0" w:defQFormat="0" w:count="371">
     <w:lsdException w:name="Normal" w:uiPriority="0" w:qFormat="1"/>
     <w:lsdException w:name="heading 1" w:uiPriority="9" w:qFormat="1"/>
     <w:lsdException w:name="heading 2" w:semiHidden="1" w:uiPriority="9" w:unhideWhenUsed="1" w:qFormat="1"/>
@@ -2775,6 +3918,7 @@
     <w:lsdException w:name="HTML Sample" w:semiHidden="1" w:unhideWhenUsed="1"/>
     <w:lsdException w:name="HTML Typewriter" w:semiHidden="1" w:unhideWhenUsed="1"/>
     <w:lsdException w:name="HTML Variable" w:semiHidden="1" w:unhideWhenUsed="1"/>
+    <w:lsdException w:name="Normal Table" w:semiHidden="1" w:unhideWhenUsed="1"/>
     <w:lsdException w:name="annotation subject" w:semiHidden="1" w:unhideWhenUsed="1"/>
     <w:lsdException w:name="No List" w:semiHidden="1" w:unhideWhenUsed="1"/>
     <w:lsdException w:name="Outline List 1" w:semiHidden="1" w:unhideWhenUsed="1"/>
@@ -2821,8 +3965,10 @@
     <w:lsdException w:name="Table Subtle 2" w:semiHidden="1" w:unhideWhenUsed="1"/>
     <w:lsdException w:name="Table Web 1" w:semiHidden="1" w:unhideWhenUsed="1"/>
     <w:lsdException w:name="Table Web 2" w:semiHidden="1" w:unhideWhenUsed="1"/>
+    <w:lsdException w:name="Table Web 3" w:semiHidden="1" w:unhideWhenUsed="1"/>
     <w:lsdException w:name="Balloon Text" w:semiHidden="1" w:unhideWhenUsed="1"/>
     <w:lsdException w:name="Table Grid" w:uiPriority="39"/>
+    <w:lsdException w:name="Table Theme" w:semiHidden="1" w:unhideWhenUsed="1"/>
     <w:lsdException w:name="Placeholder Text" w:semiHidden="1"/>
     <w:lsdException w:name="No Spacing" w:uiPriority="1" w:qFormat="1"/>
     <w:lsdException w:name="Light Shading" w:uiPriority="60"/>
@@ -3038,7 +4184,6 @@
     <w:lsdException w:name="List Table 5 Dark Accent 6" w:uiPriority="50"/>
     <w:lsdException w:name="List Table 6 Colorful Accent 6" w:uiPriority="51"/>
     <w:lsdException w:name="List Table 7 Colorful Accent 6" w:uiPriority="52"/>
-    <w:lsdException w:name="Mention" w:semiHidden="1" w:unhideWhenUsed="1"/>
   </w:latentStyles>
   <w:style w:type="paragraph" w:default="1" w:styleId="Standard">
     <w:name w:val="Normal"/>
@@ -3090,7 +4235,7 @@
 </file>
 
 <file path=word/glossary/webSettings.xml><?xml version="1.0" encoding="utf-8"?>
-<w:webSettings xmlns:mc="http://schemas.openxmlformats.org/markup-compatibility/2006" xmlns:r="http://schemas.openxmlformats.org/officeDocument/2006/relationships" xmlns:w="http://schemas.openxmlformats.org/wordprocessingml/2006/main" xmlns:w14="http://schemas.microsoft.com/office/word/2010/wordml" xmlns:w15="http://schemas.microsoft.com/office/word/2012/wordml" xmlns:w16se="http://schemas.microsoft.com/office/word/2015/wordml/symex" mc:Ignorable="w14 w15 w16se">
+<w:webSettings xmlns:mc="http://schemas.openxmlformats.org/markup-compatibility/2006" xmlns:r="http://schemas.openxmlformats.org/officeDocument/2006/relationships" xmlns:w="http://schemas.openxmlformats.org/wordprocessingml/2006/main" xmlns:w14="http://schemas.microsoft.com/office/word/2010/wordml" xmlns:w15="http://schemas.microsoft.com/office/word/2012/wordml" mc:Ignorable="w14 w15">
   <w:optimizeForBrowser/>
   <w:allowPNG/>
 </w:webSettings>
@@ -3416,7 +4561,7 @@
 </file>
 
 <file path=customXml/itemProps3.xml><?xml version="1.0" encoding="utf-8"?>
-<ds:datastoreItem xmlns:ds="http://schemas.openxmlformats.org/officeDocument/2006/customXml" ds:itemID="{92EAB554-FAAD-424E-B502-D73B0AA00D23}">
+<ds:datastoreItem xmlns:ds="http://schemas.openxmlformats.org/officeDocument/2006/customXml" ds:itemID="{82157C21-DE4E-4349-91EF-88E8A8B9644C}">
   <ds:schemaRefs>
     <ds:schemaRef ds:uri="http://schemas.openxmlformats.org/officeDocument/2006/bibliography"/>
   </ds:schemaRefs>

</xml_diff>